<commit_message>
Updates before 07/01 meeting
</commit_message>
<xml_diff>
--- a/CVD consolidated.docx
+++ b/CVD consolidated.docx
@@ -203,7 +203,28 @@
           <w:sz w:val="20"/>
           <w:szCs w:val="20"/>
         </w:rPr>
-        <w:t>The author, Edward Coote, works for 21D Clinical Limited. This is a for-profit company that offer long-term dental prosthetics. The purpose of this study was the provide evidence on the impact of treating oral health conditions non-surgically through the National Health Service</w:t>
+        <w:t>EJBC</w:t>
+      </w:r>
+      <w:r>
+        <w:rPr>
+          <w:sz w:val="20"/>
+          <w:szCs w:val="20"/>
+        </w:rPr>
+        <w:t xml:space="preserve">, </w:t>
+      </w:r>
+      <w:r>
+        <w:rPr>
+          <w:sz w:val="20"/>
+          <w:szCs w:val="20"/>
+        </w:rPr>
+        <w:t xml:space="preserve">[Author 2] and [Author 3] </w:t>
+      </w:r>
+      <w:r>
+        <w:rPr>
+          <w:sz w:val="20"/>
+          <w:szCs w:val="20"/>
+        </w:rPr>
+        <w:t>work for 21D Clinical Limited. This is a for-profit company that offer long-term dental prosthetics. The purpose of this study was the provide evidence on the impact of treating oral health conditions non-surgically through the National Health Service</w:t>
       </w:r>
       <w:r>
         <w:rPr>
@@ -218,6 +239,20 @@
           <w:szCs w:val="20"/>
         </w:rPr>
         <w:t xml:space="preserve">. </w:t>
+      </w:r>
+      <w:r>
+        <w:rPr>
+          <w:sz w:val="20"/>
+          <w:szCs w:val="20"/>
+        </w:rPr>
+        <w:t xml:space="preserve">[Author 4] works for a non-profit </w:t>
+      </w:r>
+      <w:r>
+        <w:rPr>
+          <w:sz w:val="20"/>
+          <w:szCs w:val="20"/>
+        </w:rPr>
+        <w:t xml:space="preserve">research lab Kwaai, which collaborated with 21D in research projects. </w:t>
       </w:r>
       <w:r>
         <w:rPr>
@@ -300,14 +335,14 @@
           <w:sz w:val="20"/>
           <w:szCs w:val="20"/>
         </w:rPr>
-        <w:t>: The sole author, Edward Coote</w:t>
+        <w:t xml:space="preserve">: </w:t>
       </w:r>
       <w:r>
         <w:rPr>
           <w:sz w:val="20"/>
           <w:szCs w:val="20"/>
         </w:rPr>
-        <w:t>, collected, analysed and interpreted the data, built the model, and wrote the full article text.</w:t>
+        <w:t>EJBC conceived the study, collected and curated input data, built the Markov model, ran analyses, and drafted the initial manuscript. [Author 4 initials] contributed to model design/validation, sensitivity analysis specification, and interpretation of modelling results. [Author 2 initials] and [Author 3 initials] contributed to manuscript structuring, framing, and substantive revisions to the introduction, discussion, and conclusions. All authors critically revised the manuscript, approved the final version, and agree to be accountable for all aspects of the work.</w:t>
       </w:r>
     </w:p>
     <w:p>
@@ -327,15 +362,14 @@
           <w:szCs w:val="20"/>
         </w:rPr>
       </w:pPr>
-    </w:p>
-    <w:p>
-      <w:pPr>
-        <w:spacing w:line="480" w:lineRule="auto"/>
+      <w:r>
         <w:rPr>
           <w:sz w:val="20"/>
           <w:szCs w:val="20"/>
         </w:rPr>
-      </w:pPr>
+        <w:lastRenderedPageBreak/>
+        <w:t>Dear Editors,</w:t>
+      </w:r>
     </w:p>
     <w:p>
       <w:pPr>
@@ -345,110 +379,244 @@
           <w:szCs w:val="20"/>
         </w:rPr>
       </w:pPr>
-    </w:p>
-    <w:p>
-      <w:pPr>
-        <w:spacing w:line="480" w:lineRule="auto"/>
+      <w:r>
         <w:rPr>
           <w:sz w:val="20"/>
           <w:szCs w:val="20"/>
         </w:rPr>
-      </w:pPr>
-    </w:p>
-    <w:p>
-      <w:pPr>
-        <w:spacing w:line="480" w:lineRule="auto"/>
-      </w:pPr>
-      <w:r>
-        <w:lastRenderedPageBreak/>
-        <w:t xml:space="preserve">Dear </w:t>
-      </w:r>
-      <w:r>
-        <w:t>E</w:t>
-      </w:r>
-      <w:r>
-        <w:t>ditors,</w:t>
-      </w:r>
-    </w:p>
-    <w:p>
-      <w:pPr>
-        <w:spacing w:line="480" w:lineRule="auto"/>
-      </w:pPr>
-      <w:r>
-        <w:t xml:space="preserve">Cost-effectiveness is a vital part of healthcare decisions, yet its exploratory use in dental care remains comparatively limited. There is a growing body of literature that places poor oral health, such as periodontal disease, as a risk factor for chronic diseases such as cardiovascular disease. Due to issues such as the follow-up time that would be required, the majority of this data is from retrospective longitudinal studies which results in uncertainty about causal effects and long-term outcomes. This means that investigative research into cost-effectiveness methods and conclusions needs to grow. Sendi et al (2025) highlighted that out of a total of 57 published cost-effectiveness analysis in dental medicine, only six used QALYs as an outcome measure, limiting their comparison to competing interventions. There was only 30/57 that used both deterministic and probabilistic sensitivity analysis, despite these being standard practise in most common categories of health economics. </w:t>
-      </w:r>
-    </w:p>
-    <w:p>
-      <w:pPr>
-        <w:spacing w:line="480" w:lineRule="auto"/>
-      </w:pPr>
-      <w:r>
-        <w:t>By using cost-effectiveness methods I provide an insight into w</w:t>
-      </w:r>
-      <w:r>
-        <w:t>hether preventive oral healthcare can generate broader systemic health benefits and deliver value within publicly funded health systems</w:t>
-      </w:r>
-      <w:r>
-        <w:t>. My</w:t>
-      </w:r>
-      <w:r>
-        <w:t xml:space="preserve"> findings </w:t>
-      </w:r>
-      <w:r>
-        <w:t>explore</w:t>
-      </w:r>
-      <w:r>
-        <w:t xml:space="preserve"> the time horizon required for periodontal therapy to become economically favourable and highlight key uncertainties requiring further empirical study</w:t>
-      </w:r>
-      <w:r>
-        <w:t xml:space="preserve">. </w:t>
-      </w:r>
-    </w:p>
-    <w:p>
-      <w:pPr>
-        <w:spacing w:line="480" w:lineRule="auto"/>
-      </w:pPr>
-      <w:r>
-        <w:t xml:space="preserve">Given its focus on uncertainty and relevance to healthcare decision-making, I believe </w:t>
-      </w:r>
-      <w:r>
+        <w:t>Cardiovascular disease (CVD) remains a major driver of NHS costs and morbidity, and periodontal disease (PD) is increasingly implicated as a modifiable risk factor. However, the policy relevance of this association is limited without an assessment of whether periodontal treatment could represent good value for money as a preventive strategy.</w:t>
+      </w:r>
+    </w:p>
+    <w:p>
+      <w:pPr>
+        <w:spacing w:line="480" w:lineRule="auto"/>
         <w:rPr>
-          <w:i/>
-          <w:iCs/>
+          <w:sz w:val="20"/>
+          <w:szCs w:val="20"/>
         </w:rPr>
-        <w:t xml:space="preserve">Cost Effectiveness and Resource Allocation </w:t>
-      </w:r>
-      <w:r>
-        <w:t xml:space="preserve">is the ideal location for this research. I </w:t>
-      </w:r>
-      <w:r>
-        <w:t>hope it will contribute to ongoing discussions about how cost-effectiveness analysis can be applied more systematically across traditionally under-evaluated areas of healthcare</w:t>
-      </w:r>
-      <w:r>
-        <w:t>.</w:t>
-      </w:r>
-    </w:p>
-    <w:p>
-      <w:pPr>
-        <w:spacing w:line="480" w:lineRule="auto"/>
-      </w:pPr>
-    </w:p>
-    <w:p>
-      <w:pPr>
-        <w:spacing w:line="480" w:lineRule="auto"/>
-      </w:pPr>
-      <w:r>
-        <w:lastRenderedPageBreak/>
-        <w:t xml:space="preserve">I, Edward Coote, am the sole author and contributor. I can confirm that this is original research, and I give permission for the article to be published, and that the content has not been published or submitted for publication elsewhere. I work for a for-profit company that provides long-term dental prosthetics in the private sector. The purpose of this research is to greater our holistic understanding of the wider impacts of treating poor oral health. Full disclosure on potential competing interests are found in the declaration. </w:t>
-      </w:r>
-    </w:p>
-    <w:p>
-      <w:pPr>
-        <w:spacing w:line="480" w:lineRule="auto"/>
-      </w:pPr>
-      <w:r>
-        <w:t>Yours sincerely, Edward Coote (Edward.coote@21d.co.uk)</w:t>
-      </w:r>
+      </w:pPr>
+      <w:r>
+        <w:rPr>
+          <w:sz w:val="20"/>
+          <w:szCs w:val="20"/>
+        </w:rPr>
+        <w:t>In this manuscript, we present a Markov cohort cost-effectiveness model (NHS payer perspective) evaluating non-surgical periodontal therapy (NSPT) in 65-year-olds with severe PD and no prior CVD. The study makes three contributions relevant to health-economic decision-making:</w:t>
+      </w:r>
+    </w:p>
+    <w:p>
+      <w:pPr>
+        <w:pStyle w:val="ListParagraph"/>
+        <w:numPr>
+          <w:ilvl w:val="0"/>
+          <w:numId w:val="3"/>
+        </w:numPr>
+        <w:spacing w:line="480" w:lineRule="auto"/>
+        <w:rPr>
+          <w:sz w:val="20"/>
+          <w:szCs w:val="20"/>
+        </w:rPr>
+      </w:pPr>
+      <w:r>
+        <w:rPr>
+          <w:sz w:val="20"/>
+          <w:szCs w:val="20"/>
+        </w:rPr>
+        <w:t>it quantifies the expected downstream reduction in myocardial infarction and stroke events associated with NSPT under published effect sizes</w:t>
+      </w:r>
+    </w:p>
+    <w:p>
+      <w:pPr>
+        <w:pStyle w:val="ListParagraph"/>
+        <w:numPr>
+          <w:ilvl w:val="0"/>
+          <w:numId w:val="3"/>
+        </w:numPr>
+        <w:spacing w:line="480" w:lineRule="auto"/>
+        <w:rPr>
+          <w:sz w:val="20"/>
+          <w:szCs w:val="20"/>
+        </w:rPr>
+      </w:pPr>
+      <w:r>
+        <w:rPr>
+          <w:sz w:val="20"/>
+          <w:szCs w:val="20"/>
+        </w:rPr>
+        <w:t>it demonstrates how time horizon drives conclusions for a chronic preventive intervention</w:t>
+      </w:r>
+    </w:p>
+    <w:p>
+      <w:pPr>
+        <w:pStyle w:val="ListParagraph"/>
+        <w:numPr>
+          <w:ilvl w:val="0"/>
+          <w:numId w:val="3"/>
+        </w:numPr>
+        <w:spacing w:line="480" w:lineRule="auto"/>
+        <w:rPr>
+          <w:sz w:val="20"/>
+          <w:szCs w:val="20"/>
+        </w:rPr>
+      </w:pPr>
+      <w:r>
+        <w:rPr>
+          <w:sz w:val="20"/>
+          <w:szCs w:val="20"/>
+        </w:rPr>
+        <w:t>it identifies the treatment-effect magnitude required for NSPT to meet NICE cost-effectiveness thresholds, thereby clarifying the evidence gap for UK-specific studies</w:t>
+      </w:r>
+    </w:p>
+    <w:p>
+      <w:pPr>
+        <w:spacing w:line="480" w:lineRule="auto"/>
+        <w:rPr>
+          <w:sz w:val="20"/>
+          <w:szCs w:val="20"/>
+        </w:rPr>
+      </w:pPr>
+      <w:r>
+        <w:rPr>
+          <w:sz w:val="20"/>
+          <w:szCs w:val="20"/>
+        </w:rPr>
+        <w:t>In the base case (10 years), NSPT is unlikely to be cost-effective for CVD prevention alone, while longer horizons improve value substantially. Importantly, our estimates are structurally conservative because the model excludes direct oral-health quality-of-life gains, focusing solely on downstream CVD outcomes.</w:t>
+      </w:r>
+    </w:p>
+    <w:p>
+      <w:pPr>
+        <w:spacing w:line="480" w:lineRule="auto"/>
+        <w:rPr>
+          <w:sz w:val="20"/>
+          <w:szCs w:val="20"/>
+        </w:rPr>
+      </w:pPr>
+      <w:r>
+        <w:rPr>
+          <w:sz w:val="20"/>
+          <w:szCs w:val="20"/>
+        </w:rPr>
+        <w:t>We believe this manuscript fits the aims of Cost Effectiveness and Resource Allocation by providing a transparent evaluation, highlighting key uncertainties, and defining the conditions under which NSPT might represent good value for money.</w:t>
+      </w:r>
+    </w:p>
+    <w:p>
+      <w:pPr>
+        <w:spacing w:line="480" w:lineRule="auto"/>
+        <w:rPr>
+          <w:sz w:val="20"/>
+          <w:szCs w:val="20"/>
+        </w:rPr>
+      </w:pPr>
+      <w:r>
+        <w:rPr>
+          <w:sz w:val="20"/>
+          <w:szCs w:val="20"/>
+        </w:rPr>
+        <w:t>This work is original, has not been published or submitted elsewhere, and all authors approve the submission. Competing interests and funding statements are provided in the manuscript.</w:t>
+      </w:r>
+    </w:p>
+    <w:p>
+      <w:pPr>
+        <w:spacing w:line="480" w:lineRule="auto"/>
+        <w:rPr>
+          <w:sz w:val="20"/>
+          <w:szCs w:val="20"/>
+        </w:rPr>
+      </w:pPr>
+    </w:p>
+    <w:p>
+      <w:pPr>
+        <w:spacing w:line="480" w:lineRule="auto"/>
+        <w:rPr>
+          <w:sz w:val="20"/>
+          <w:szCs w:val="20"/>
+        </w:rPr>
+      </w:pPr>
+      <w:r>
+        <w:rPr>
+          <w:sz w:val="20"/>
+          <w:szCs w:val="20"/>
+        </w:rPr>
+        <w:t>Yours sincerely,</w:t>
+      </w:r>
+    </w:p>
+    <w:p>
+      <w:pPr>
+        <w:spacing w:line="480" w:lineRule="auto"/>
+        <w:rPr>
+          <w:sz w:val="16"/>
+          <w:szCs w:val="16"/>
+        </w:rPr>
+      </w:pPr>
+      <w:r>
+        <w:rPr>
+          <w:sz w:val="20"/>
+          <w:szCs w:val="20"/>
+        </w:rPr>
+        <w:t>Edward Coote (on behalf of all authors)</w:t>
+      </w:r>
+    </w:p>
+    <w:p>
+      <w:pPr>
+        <w:spacing w:line="480" w:lineRule="auto"/>
+        <w:rPr>
+          <w:sz w:val="20"/>
+          <w:szCs w:val="20"/>
+        </w:rPr>
+      </w:pPr>
+    </w:p>
+    <w:p>
+      <w:pPr>
+        <w:spacing w:line="480" w:lineRule="auto"/>
+        <w:rPr>
+          <w:sz w:val="20"/>
+          <w:szCs w:val="20"/>
+        </w:rPr>
+      </w:pPr>
+    </w:p>
+    <w:p>
+      <w:pPr>
+        <w:spacing w:line="480" w:lineRule="auto"/>
+        <w:rPr>
+          <w:sz w:val="20"/>
+          <w:szCs w:val="20"/>
+        </w:rPr>
+      </w:pPr>
+    </w:p>
+    <w:p>
+      <w:pPr>
+        <w:spacing w:line="480" w:lineRule="auto"/>
+        <w:rPr>
+          <w:sz w:val="20"/>
+          <w:szCs w:val="20"/>
+        </w:rPr>
+      </w:pPr>
+    </w:p>
+    <w:p>
+      <w:pPr>
+        <w:spacing w:line="480" w:lineRule="auto"/>
+        <w:rPr>
+          <w:sz w:val="20"/>
+          <w:szCs w:val="20"/>
+        </w:rPr>
+      </w:pPr>
+    </w:p>
+    <w:p>
+      <w:pPr>
+        <w:spacing w:line="480" w:lineRule="auto"/>
+        <w:rPr>
+          <w:sz w:val="20"/>
+          <w:szCs w:val="20"/>
+        </w:rPr>
+      </w:pPr>
+    </w:p>
+    <w:p>
+      <w:pPr>
+        <w:spacing w:line="480" w:lineRule="auto"/>
+        <w:rPr>
+          <w:sz w:val="20"/>
+          <w:szCs w:val="20"/>
+        </w:rPr>
+      </w:pPr>
     </w:p>
     <w:p>
       <w:pPr>
@@ -626,7 +794,7 @@
           <w:sz w:val="18"/>
           <w:szCs w:val="18"/>
         </w:rPr>
-        <w:t>Cardiovascular disease (CVD) places a major burden on the UK National Health Service (NHS). Periodontal disease (PD) is common and linked to higher risks of myocardial infarction (MI) and stroke, suggesting potential systemic benefits of non-surgical periodontal therapy (NSPT). Its cost-effectiveness for CVD prevention remains unclear.</w:t>
+        <w:t>Periodontal disease (PD) is common in the UK and is associated with higher risks of stroke and myocardial infarction (MI). Non-surgical periodontal therapy (NSPT) may therefore generate downstream cardiovascular benefits, but its value for money as a CVD-prevention strategy for the NHS is unclear.</w:t>
       </w:r>
     </w:p>
     <w:p>
@@ -658,7 +826,7 @@
           <w:sz w:val="18"/>
           <w:szCs w:val="18"/>
         </w:rPr>
-        <w:t>A Markov cohort model simulated 65-year-olds with severe PD and no prior CVD over 10 years. Eight health states captured acute and chronic phases of MI, stroke, combined events, and death. Baseline CVD risks came from published data; NSPT effects (stroke hazard ratio [HR] 0.55, MI HR 0.70) were drawn from large international cohorts. Costs (2024 £) and quality-adjusted life years (QALYs; EQ-5D) were discounted at 3.5%. Incremental cost-effectiveness ratios (ICERs) were compared with NICE thresholds (£20,000–£30,000/QALY). Sensitivity analyses included probabilistic and lifetime (25-year) scenarios.</w:t>
+        <w:t>A Markov cohort model simulated 65-year-olds with severe PD and no prior CVD over 10 years (with a 25-year scenario). Eight health states captured acute and chronic phases of stroke, MI, combined events, and death. Baseline CVD risks were derived from published sources; NSPT effects (stroke HR 0.55, MI HR 0.70) were taken from large international cohort studies. Costs (2024 £, NHS payer perspective) and QALYs (EQ-5D) were discounted at 3.5%. Deterministic and probabilistic sensitivity analyses assessed parameter and structural uncertainty and identified effect sizes required to meet NICE thresholds.</w:t>
       </w:r>
     </w:p>
     <w:p>
@@ -690,14 +858,7 @@
           <w:sz w:val="18"/>
           <w:szCs w:val="18"/>
         </w:rPr>
-        <w:t>Over 10 years, NSPT increased costs by £6,487 and QALYs by 0.15, giving an ICER of £44,858/QALY, above NICE thresholds. NSPT reduced non-fatal stroke and MI by 41% and 24%, respectively, and increased event-free survival (56% vs. 44%). Probabilistic analysis yielded a mean ICER of £34,723/QALY, with NSPT cost-effective in 25% and 52% of simulations at £20,000 and £30,000 thresholds. Extending the horizon to 25 years improved QALYs to 0.82 and reduced the ICER to £16,121/QALY.</w:t>
-      </w:r>
-      <w:r>
-        <w:rPr>
-          <w:sz w:val="18"/>
-          <w:szCs w:val="18"/>
-        </w:rPr>
-        <w:t xml:space="preserve"> </w:t>
+        <w:t>Over 10 years, NSPT increased costs by £6,487 and QALYs by 0.15 (ICER £44,858/QALY), exceeding NICE thresholds. NSPT reduced non-fatal stroke and MI by 41% and 24%, respectively, increasing event-free survival at 10 years (56% vs 44%). Probabilistic analysis produced a mean ICER of £34,723/QALY and a 25% (at £20,000) to 52% (at £30,000) probability of cost-effectiveness. Extending the horizon to 25 years increased incremental QALYs to 0.82 and reduced the ICER to £16,121/QALY, illustrating strong time-horizon dependence for chronic preventive effects.</w:t>
       </w:r>
     </w:p>
     <w:p>
@@ -729,42 +890,7 @@
           <w:sz w:val="18"/>
           <w:szCs w:val="18"/>
         </w:rPr>
-        <w:t xml:space="preserve">NSPT is </w:t>
-      </w:r>
-      <w:r>
-        <w:rPr>
-          <w:sz w:val="18"/>
-          <w:szCs w:val="18"/>
-        </w:rPr>
-        <w:t xml:space="preserve">not </w:t>
-      </w:r>
-      <w:r>
-        <w:rPr>
-          <w:sz w:val="18"/>
-          <w:szCs w:val="18"/>
-        </w:rPr>
-        <w:t xml:space="preserve"> cost-effective for CVD prevention over 10 years but </w:t>
-      </w:r>
-      <w:r>
-        <w:rPr>
-          <w:sz w:val="18"/>
-          <w:szCs w:val="18"/>
-        </w:rPr>
-        <w:t>longer-term benefits</w:t>
-      </w:r>
-      <w:r>
-        <w:rPr>
-          <w:sz w:val="18"/>
-          <w:szCs w:val="18"/>
-        </w:rPr>
-        <w:t xml:space="preserve"> may improve value</w:t>
-      </w:r>
-      <w:r>
-        <w:rPr>
-          <w:sz w:val="18"/>
-          <w:szCs w:val="18"/>
-        </w:rPr>
-        <w:t>. Uncertainty around treatment effects highlights the need for robust UK evidence.</w:t>
+        <w:t>NSPT is unlikely to be cost-effective for CVD prevention alone over a 10-year horizon under current evidence, but longer horizons materially improve value. The model also likely underestimates benefits by excluding direct oral-health quality-of-life gains. Improved UK evidence on NSPT’s cardiovascular effect size is the key driver of decision uncertainty.</w:t>
       </w:r>
     </w:p>
     <w:p>
@@ -1260,6 +1386,9 @@
         <w:lastRenderedPageBreak/>
         <w:t xml:space="preserve">state. This approach has been found to perform best for combined health states of two conditions simultaneously [46]. A one off disutility effect for each acute event was attached to the event states [45, 47]. </w:t>
       </w:r>
+      <w:r>
+        <w:t>The model purposefully excludes any direct oral-health utility gains from improved periodontal status; therefore, estimated QALY gains reflect downstream CVD effects only and are likely conservative.</w:t>
+      </w:r>
     </w:p>
     <w:p>
       <w:pPr>
@@ -1376,15 +1505,18 @@
         <w:spacing w:line="480" w:lineRule="auto"/>
       </w:pPr>
       <w:r>
-        <w:t xml:space="preserve">One-way sensitivity analysis was used to evaluate the impact of changing single parameter values. The maximum and minimum values within a range were used to test uncertainties associated with costs, utilities and transitional probabilities. Periodontal and CVD treatment costs were varied by ±10% of the base case value. Utility and disutility values were tested using the provided confidence intervals. </w:t>
-      </w:r>
-    </w:p>
-    <w:p>
-      <w:pPr>
-        <w:spacing w:line="480" w:lineRule="auto"/>
-      </w:pPr>
+        <w:t xml:space="preserve">One-way sensitivity analysis was used to evaluate the impact of changing single parameter values. The maximum and minimum values within a range were used to test uncertainties associated with costs, utilities and transitional probabilities. Periodontal </w:t>
+      </w:r>
       <w:r>
         <w:lastRenderedPageBreak/>
+        <w:t xml:space="preserve">and CVD treatment costs were varied by ±10% of the base case value. Utility and disutility values were tested using the provided confidence intervals. </w:t>
+      </w:r>
+    </w:p>
+    <w:p>
+      <w:pPr>
+        <w:spacing w:line="480" w:lineRule="auto"/>
+      </w:pPr>
+      <w:r>
         <w:t xml:space="preserve">A lifetime horizon of 25 years was tested as a method of structural sensitivity analysis. </w:t>
       </w:r>
     </w:p>
@@ -1491,6 +1623,7 @@
                 <w:b/>
                 <w:bCs/>
               </w:rPr>
+              <w:lastRenderedPageBreak/>
               <w:t>Group</w:t>
             </w:r>
           </w:p>
@@ -1773,53 +1906,52 @@
         <w:spacing w:line="480" w:lineRule="auto"/>
       </w:pPr>
       <w:r>
+        <w:t xml:space="preserve">Table 1 Results of base-case cost-effectiveness analysis </w:t>
+      </w:r>
+    </w:p>
+    <w:p>
+      <w:pPr>
+        <w:spacing w:line="480" w:lineRule="auto"/>
+      </w:pPr>
+      <w:r>
+        <w:t xml:space="preserve">Treatment resulted in a 41% fall in non-fatal stroke incidence and a 24% fall in non-fatal MI events over the simulated 10-years. By year 10, 56% of individuals in the treatment arm had experienced no CVD events versus 44% in the untreated arm. Cumulative all-cause mortality was lower in the treatment group by 13% at 10 years. Lower mortality and more event-free survivors has translated into health gains, but mostly in avoiding morbidity rather than extending lifespan. </w:t>
+      </w:r>
+    </w:p>
+    <w:p>
+      <w:pPr>
+        <w:spacing w:line="480" w:lineRule="auto"/>
+      </w:pPr>
+    </w:p>
+    <w:p>
+      <w:pPr>
+        <w:spacing w:line="480" w:lineRule="auto"/>
+      </w:pPr>
+      <w:r>
+        <w:t>Sensitivity analysis</w:t>
+      </w:r>
+    </w:p>
+    <w:p>
+      <w:pPr>
+        <w:spacing w:line="480" w:lineRule="auto"/>
+      </w:pPr>
+      <w:r>
+        <w:t>Figure 1 shows the results of our one-way sensitivity analysis. None of the hazard multipliers by state had an effect of over ±1% on the final ICER. Changing the treatment HR for both MI and stroke had the largest effect on the model outcomes. A stroke treatment effect ranging from 0.29-0.81 gave an ICER range of £14,429-£76,222, and a MI treatment effect range of 0.44-0.95 gave £21,475-£85,902. Only under the most optimistic treatment effects did the ICER fall below £20,000/QALY. The model was moderately sensitive to changing utility values. Most utility values showed less than 5% variation in final ICER calculations. Applying a range of 0.79-0.87 of the base state utility changed the ICER by -17% to 26%. Altering the disutility of an acute stroke event had a much larger effect of -13%</w:t>
+      </w:r>
+      <w:r>
+        <w:t xml:space="preserve"> to +</w:t>
+      </w:r>
+      <w:r>
+        <w:t>17%</w:t>
+      </w:r>
+      <w:r>
+        <w:t xml:space="preserve"> </w:t>
+      </w:r>
+      <w:r>
+        <w:t xml:space="preserve">than changing MI disutility, which provided a ±1% </w:t>
+      </w:r>
+      <w:r>
         <w:lastRenderedPageBreak/>
-        <w:t xml:space="preserve">Table 1 Results of base-case cost-effectiveness analysis </w:t>
-      </w:r>
-    </w:p>
-    <w:p>
-      <w:pPr>
-        <w:spacing w:line="480" w:lineRule="auto"/>
-      </w:pPr>
-      <w:r>
-        <w:t xml:space="preserve">Treatment resulted in a 41% fall in non-fatal stroke incidence and a 24% fall in non-fatal MI events over the simulated 10-years. By year 10, 56% of individuals in the treatment arm had experienced no CVD events versus 44% in the untreated arm. Cumulative all-cause mortality was lower in the treatment group by 13% at 10 years. Lower mortality and more event-free survivors has translated into health gains, but mostly in avoiding morbidity rather than extending lifespan. </w:t>
-      </w:r>
-    </w:p>
-    <w:p>
-      <w:pPr>
-        <w:spacing w:line="480" w:lineRule="auto"/>
-      </w:pPr>
-    </w:p>
-    <w:p>
-      <w:pPr>
-        <w:spacing w:line="480" w:lineRule="auto"/>
-      </w:pPr>
-      <w:r>
-        <w:t>Sensitivity analysis</w:t>
-      </w:r>
-    </w:p>
-    <w:p>
-      <w:pPr>
-        <w:spacing w:line="480" w:lineRule="auto"/>
-      </w:pPr>
-      <w:r>
-        <w:t>Figure 1 shows the results of our one-way sensitivity analysis. None of the hazard multipliers by state had an effect of over ±1% on the final ICER. Changing the treatment HR for both MI and stroke had the largest effect on the model outcomes. A stroke treatment effect ranging from 0.29-0.81 gave an ICER range of £14,429-£76,222, and a MI treatment effect range of 0.44-0.95 gave £21,475-£85,902. Only under the most optimistic treatment effects did the ICER fall below £20,000/QALY. The model was moderately sensitive to changing utility values. Most utility values showed less than 5% variation in final ICER calculations. Applying a range of 0.79-0.87 of the base state utility changed the ICER by -17% to 26%. Altering the disutility of an acute stroke event had a much larger effect of -13%</w:t>
-      </w:r>
-      <w:r>
-        <w:t xml:space="preserve"> to +</w:t>
-      </w:r>
-      <w:r>
-        <w:t>17%</w:t>
-      </w:r>
-      <w:r>
-        <w:t xml:space="preserve"> </w:t>
-      </w:r>
-      <w:r>
-        <w:t xml:space="preserve">than changing MI disutility, which provided a ±1% difference to the final ICER value. Changing the cost of the post-stroke (Y2) state showed the largest variation out of all the costs, most of which were unresponsive to sensitivity. Changing MI and stroke acute costs, by ±10% each, had a minimal effect on </w:t>
-      </w:r>
-      <w:r>
-        <w:lastRenderedPageBreak/>
-        <w:t>the final ICER. Altering the discount rate to 2% and 5% did not have an effect on the final results.</w:t>
+        <w:t>difference to the final ICER value. Changing the cost of the post-stroke (Y2) state showed the largest variation out of all the costs, most of which were unresponsive to sensitivity. Changing MI and stroke acute costs, by ±10% each, had a minimal effect on the final ICER. Altering the discount rate to 2% and 5% did not have an effect on the final results.</w:t>
       </w:r>
       <w:r>
         <w:t xml:space="preserve"> </w:t>
@@ -2300,256 +2432,243 @@
       </w:pPr>
       <w:r>
         <w:lastRenderedPageBreak/>
-        <w:t>T</w:t>
-      </w:r>
-      <w:r>
-        <w:t xml:space="preserve">his is the first study to assess the cost-effectiveness of </w:t>
+        <w:t>This study provides a structured economic assessment of the downstream cardiovascular implications of NSPT in a UK-relevant setting. The analysis quantifies potential reductions in MI and stroke events under published effect sizes, demonstrates that conclusions are highly time-horizon dependent for chronic preventive interventions, and identifies the treatment-effect magnitude required for NSPT to meet NICE thresholds</w:t>
+      </w:r>
+      <w:r>
+        <w:t>. The 41% and 24% fall in non-fatal stroke and MI incidence over a 10-year period demonstrates the impact that treating periodontal disease can have on CVD. It aligns with epidemiolog</w:t>
+      </w:r>
+      <w:r>
+        <w:t>ical</w:t>
+      </w:r>
+      <w:r>
+        <w:t xml:space="preserve"> consensus evidence that treating PD could significantly help to prevent CVD [29]. </w:t>
+      </w:r>
+      <w:r>
+        <w:t>However, these relative reductions translated to only 0.15 QALYs gained per person, indicating that the absolute health benefit was modest relative to the incremental cost</w:t>
+      </w:r>
+      <w:r>
+        <w:t xml:space="preserve">. This stems from the fact that despite many non-fatal events </w:t>
+      </w:r>
+      <w:r>
+        <w:t>being</w:t>
+      </w:r>
+      <w:r>
+        <w:t xml:space="preserve"> averted, those events carry limited per-person QALY gains. </w:t>
+      </w:r>
+      <w:r>
+        <w:t xml:space="preserve">At an incremental cost of £6,487 per patient for 0.15 QALYs, </w:t>
+      </w:r>
+      <w:r>
+        <w:t xml:space="preserve">the cost-effectiveness of </w:t>
+      </w:r>
+      <w:r>
+        <w:t>NSPT compares unfavourably with well-established CVD prevention methods [</w:t>
+      </w:r>
+      <w:r>
+        <w:t>47</w:t>
+      </w:r>
+      <w:r>
+        <w:t>].</w:t>
+      </w:r>
+    </w:p>
+    <w:p>
+      <w:pPr>
+        <w:spacing w:line="480" w:lineRule="auto"/>
+      </w:pPr>
+      <w:r>
+        <w:t xml:space="preserve">Changing to a lifetime horizon resulted in a cost-effective ICER of £16,121. </w:t>
+      </w:r>
+      <w:r>
+        <w:t xml:space="preserve">This scenario suggests potential long-term value but should be interpreted as exploratory rather than as evidence for CVD-targeted commissioning. </w:t>
+      </w:r>
+    </w:p>
+    <w:p>
+      <w:pPr>
+        <w:spacing w:line="480" w:lineRule="auto"/>
+      </w:pPr>
+      <w:r>
+        <w:t xml:space="preserve">The ICER range resulting from the sensitivity analysis of the two treatment effect parameters has highlighted the uncertainty around the effectiveness of </w:t>
       </w:r>
       <w:r>
         <w:t>NSPT</w:t>
       </w:r>
       <w:r>
-        <w:t xml:space="preserve"> on preventing MI and stroke in a UK population. The 41% and 24% fall in non-fatal stroke and MI incidence over a 10-year period demonstrates the impact that treating periodontal disease can have on CVD. It aligns with epidemiolog</w:t>
-      </w:r>
-      <w:r>
-        <w:t>ical</w:t>
-      </w:r>
-      <w:r>
-        <w:t xml:space="preserve"> consensus evidence that treating PD could significantly help to prevent CVD [29]. </w:t>
-      </w:r>
-      <w:r>
-        <w:t>However, these relative reductions translated to only 0.15 QALYs gained per person, indicating that the absolute health benefit was modest relative to the incremental cost</w:t>
-      </w:r>
-      <w:r>
-        <w:t xml:space="preserve">. This stems from the fact that despite many non-fatal events </w:t>
-      </w:r>
-      <w:r>
-        <w:t>being</w:t>
-      </w:r>
-      <w:r>
-        <w:t xml:space="preserve"> averted, those events carry limited per-person QALY gains. </w:t>
-      </w:r>
-      <w:r>
-        <w:t xml:space="preserve">At an incremental cost of £6,487 per patient for 0.15 QALYs, </w:t>
-      </w:r>
-      <w:r>
-        <w:t xml:space="preserve">the cost-effectiveness of </w:t>
-      </w:r>
-      <w:r>
-        <w:t>NSPT compares unfavourably with well-established CVD prevention methods [</w:t>
-      </w:r>
-      <w:r>
-        <w:t>47</w:t>
-      </w:r>
-      <w:r>
-        <w:t>].</w:t>
-      </w:r>
-    </w:p>
-    <w:p>
-      <w:pPr>
-        <w:spacing w:line="480" w:lineRule="auto"/>
-      </w:pPr>
-      <w:r>
-        <w:t xml:space="preserve">Changing to a lifetime horizon resulted in a cost-effective ICER of £16,121. </w:t>
-      </w:r>
-      <w:r>
-        <w:t xml:space="preserve">This scenario suggests potential long-term value but should be interpreted as exploratory rather than as evidence for CVD-targeted commissioning. </w:t>
-      </w:r>
-    </w:p>
-    <w:p>
-      <w:pPr>
-        <w:spacing w:line="480" w:lineRule="auto"/>
-      </w:pPr>
-      <w:r>
-        <w:t xml:space="preserve">The ICER range resulting from the sensitivity analysis of the two treatment effect parameters has highlighted the uncertainty around the effectiveness of </w:t>
+        <w:t xml:space="preserve">. </w:t>
+      </w:r>
+      <w:r>
+        <w:t>W</w:t>
+      </w:r>
+      <w:r>
+        <w:t>ide testing intervals</w:t>
+      </w:r>
+      <w:r>
+        <w:t xml:space="preserve"> were used</w:t>
+      </w:r>
+      <w:r>
+        <w:t xml:space="preserve"> for the treatment effects, but this was to reflect the uncertainty surrounding the magnitude of treatment effects. Using optimistic published hazard reductions (stroke HR ~0.29, MI HR ~0.44) drove the ICER around or below £20,000, whereas using the higher end (HR ~0.8–0.9) made the intervention even more </w:t>
+      </w:r>
+      <w:r>
+        <w:lastRenderedPageBreak/>
+        <w:t xml:space="preserve">not cost-effective. The estimated level of clinical benefit at an incremental cost of £6,487 emphasizes the need for greater clinical trials and cohort studies investigating the effects of periodontal treatment beyond oral health benefits. </w:t>
+      </w:r>
+      <w:r>
+        <w:t>Current findings highlight that evidence for CVD benefits of periodontal interventions remains low-certainty [4</w:t>
+      </w:r>
+      <w:r>
+        <w:t>9</w:t>
+      </w:r>
+      <w:r>
+        <w:t>], making high-quality RCTs or longitudinal studies essential to address this gap.</w:t>
+      </w:r>
+      <w:r>
+        <w:t xml:space="preserve"> That being said, a major UK randomised trial recently published has shown that intensive periodontal treatment can slow carotid artery atherosclerosis progression and improve vascular function [</w:t>
+      </w:r>
+      <w:r>
+        <w:t>50</w:t>
+      </w:r>
+      <w:r>
+        <w:t xml:space="preserve">]. </w:t>
+      </w:r>
+    </w:p>
+    <w:p>
+      <w:pPr>
+        <w:spacing w:line="480" w:lineRule="auto"/>
+      </w:pPr>
+      <w:r>
+        <w:t xml:space="preserve">Using </w:t>
+      </w:r>
+      <w:r>
+        <w:t>the</w:t>
+      </w:r>
+      <w:r>
+        <w:t xml:space="preserve"> base case analysis assumptions, NSPT would need to decrease to a cost of £1,000 to result in an ICER of £26,433. This cost reduction could be achieved through shorter dental appointments or less frequent checkups, however, this would impact NSPT effectiveness. In the context of the NHS, any form of periodontal treatment often involves patient co-payments, lowering the true cost to the NHS. </w:t>
+      </w:r>
+      <w:r>
+        <w:t xml:space="preserve">While co-payments may improve affordability, they do not change the underlying value to the health system, and therefore do not alter the ICER from the NHS perspective. </w:t>
+      </w:r>
+      <w:r>
+        <w:t xml:space="preserve">NSPT as a method of preventing future CVD events could be covered with co-payments and therefore proved cost-effective if further health benefits beyond oral health and CVD events are also accounted for. </w:t>
+      </w:r>
+      <w:r>
+        <w:t>A</w:t>
+      </w:r>
+      <w:r>
+        <w:t xml:space="preserve"> strict NHS perspective</w:t>
+      </w:r>
+      <w:r>
+        <w:t xml:space="preserve"> was used</w:t>
+      </w:r>
+      <w:r>
+        <w:t xml:space="preserve">, so taking a broader societal perspective which would include other elements such as productivity gains could effectively bring the ICER into an acceptable range. </w:t>
+      </w:r>
+      <w:r>
+        <w:t xml:space="preserve">At an incremental cost of £6,487 per patient for 0.15 QALYs the better value of established CVD prevention methods has to be considered. Well researched cost-effectiveness of methods such as statins and smoking cessation will likely buy more QALYs, especially in a crowded priority-setting space such as the NHS. </w:t>
+      </w:r>
+    </w:p>
+    <w:p>
+      <w:pPr>
+        <w:spacing w:line="480" w:lineRule="auto"/>
+      </w:pPr>
+    </w:p>
+    <w:p>
+      <w:pPr>
+        <w:spacing w:line="480" w:lineRule="auto"/>
+      </w:pPr>
+      <w:r>
+        <w:t>Previous economic studies have focused on diabetes-related outcomes which limits comparisons. Choi et al found that expanding periodontal treatment in a US population was cost-saving in averting tooth loss and microvascular disease, with the majority of healthcare cost saving coming from averting tooth loss [17]. This approach simulated by individual rather than an aggregate population due to their testing of correlations between demographic characteristics and chronic disease risks obtained from the National Health and Nutrition Examination Survey (NHANES) (2009-2014). A UK model by Solowiej-Wedderburn found periodontal treatment in a 58-year old man with type 2 diabetes (HbA1c 7%-7.9%) to have an ICER of £28,000, with health gains larger in patients with higher HbA1c [16]. These attributed savings helped to improve glycaemic control, suggesting that periodontal therapy’s value is greater when considering the benefits beyond CVD alone.</w:t>
+      </w:r>
+      <w:r>
+        <w:t xml:space="preserve"> The</w:t>
+      </w:r>
+      <w:r>
+        <w:t xml:space="preserve"> CVD model </w:t>
+      </w:r>
+      <w:r>
+        <w:t xml:space="preserve">in this study </w:t>
+      </w:r>
+      <w:r>
+        <w:t xml:space="preserve">did not find cost savings, </w:t>
+      </w:r>
+      <w:r>
+        <w:t>highlighting that the value of NSPT depends heavily on the range of outcomes included and that CVD-only analyses provide a narrower perspective.</w:t>
+      </w:r>
+    </w:p>
+    <w:p>
+      <w:pPr>
+        <w:spacing w:line="480" w:lineRule="auto"/>
+      </w:pPr>
+    </w:p>
+    <w:p>
+      <w:pPr>
+        <w:spacing w:line="480" w:lineRule="auto"/>
+      </w:pPr>
+      <w:r>
+        <w:t xml:space="preserve">Limitations </w:t>
+      </w:r>
+    </w:p>
+    <w:p>
+      <w:pPr>
+        <w:spacing w:line="480" w:lineRule="auto"/>
+      </w:pPr>
+      <w:r>
+        <w:t>The most significant limitation is the uncertainty surrounding NSPT’s effect on CVD events. To address this uncertainty, a wide range of NSPT effect sizes</w:t>
+      </w:r>
+      <w:r>
+        <w:t xml:space="preserve"> was examined</w:t>
+      </w:r>
+      <w:r>
+        <w:t xml:space="preserve">. Due to this uncertainty, </w:t>
+      </w:r>
+      <w:r>
+        <w:t>it was also</w:t>
+      </w:r>
+      <w:r>
+        <w:t xml:space="preserve"> decided that i</w:t>
+      </w:r>
+      <w:r>
+        <w:t>t</w:t>
+      </w:r>
+      <w:r>
+        <w:t xml:space="preserve"> was appropriate to assume time-invariant hazard ratios which implies constant relative risk reduction.  </w:t>
+      </w:r>
+    </w:p>
+    <w:p>
+      <w:pPr>
+        <w:spacing w:line="480" w:lineRule="auto"/>
+      </w:pPr>
+      <w:r>
+        <w:lastRenderedPageBreak/>
+        <w:t xml:space="preserve">The scope of this study was to evaluate the cost-effectiveness of </w:t>
       </w:r>
       <w:r>
         <w:t>NSPT</w:t>
       </w:r>
       <w:r>
-        <w:t xml:space="preserve">. </w:t>
-      </w:r>
-      <w:r>
-        <w:t>W</w:t>
-      </w:r>
-      <w:r>
-        <w:t>ide testing intervals</w:t>
-      </w:r>
-      <w:r>
-        <w:t xml:space="preserve"> were used</w:t>
-      </w:r>
-      <w:r>
-        <w:t xml:space="preserve"> for the treatment effects, but this was to reflect the uncertainty surrounding the magnitude of treatment effects. Using optimistic published hazard reductions (stroke HR ~0.29, MI HR ~0.44) drove the ICER around or below £20,000, whereas using the higher end (HR ~0.8–0.9) made the intervention even more not cost-effective. The estimated level of clinical benefit at an incremental cost of £6,487 emphasizes the need for greater clinical trials and cohort studies investigating the effects of periodontal treatment beyond oral health benefits. </w:t>
-      </w:r>
-      <w:r>
-        <w:t>Current findings highlight that evidence for CVD benefits of periodontal interventions remains low-</w:t>
-      </w:r>
-      <w:r>
-        <w:lastRenderedPageBreak/>
-        <w:t>certainty [4</w:t>
-      </w:r>
-      <w:r>
-        <w:t>9</w:t>
-      </w:r>
-      <w:r>
-        <w:t>], making high-quality RCTs or longitudinal studies essential to address this gap.</w:t>
-      </w:r>
-      <w:r>
-        <w:t xml:space="preserve"> That being said, a major UK randomised trial recently published has shown that intensive periodontal treatment can slow carotid artery atherosclerosis progression and improve vascular function [</w:t>
-      </w:r>
-      <w:r>
-        <w:t>50</w:t>
-      </w:r>
-      <w:r>
-        <w:t xml:space="preserve">]. </w:t>
-      </w:r>
-    </w:p>
-    <w:p>
-      <w:pPr>
-        <w:spacing w:line="480" w:lineRule="auto"/>
-      </w:pPr>
-      <w:r>
-        <w:t xml:space="preserve">Using </w:t>
+        <w:t xml:space="preserve"> on fatal and non-fatal CVD events. Therefore, </w:t>
+      </w:r>
+      <w:r>
+        <w:t>these</w:t>
+      </w:r>
+      <w:r>
+        <w:t xml:space="preserve"> results do not include the patient-level benefits of </w:t>
+      </w:r>
+      <w:r>
+        <w:t>NSPT</w:t>
+      </w:r>
+      <w:r>
+        <w:t xml:space="preserve"> on severe </w:t>
+      </w:r>
+      <w:r>
+        <w:t>PD</w:t>
+      </w:r>
+      <w:r>
+        <w:t xml:space="preserve">. This makes </w:t>
       </w:r>
       <w:r>
         <w:t>the</w:t>
       </w:r>
       <w:r>
-        <w:t xml:space="preserve"> base case analysis assumptions, NSPT would need to decrease to a cost of £1,000 to result in an ICER of £26,433. This cost reduction could be achieved through shorter dental appointments or less frequent checkups, however, this would impact NSPT effectiveness. In the context of the NHS, any form of periodontal treatment often involves patient co-payments, lowering the true cost to the NHS. </w:t>
-      </w:r>
-      <w:r>
-        <w:t xml:space="preserve">While co-payments may improve affordability, they do not change the underlying value to the health system, and therefore do not alter the ICER from the NHS perspective. </w:t>
-      </w:r>
-      <w:r>
-        <w:t xml:space="preserve">NSPT as a method of preventing future CVD events could be covered with co-payments and therefore proved cost-effective if further health benefits beyond oral health and CVD events are also accounted for. </w:t>
-      </w:r>
-      <w:r>
-        <w:t>A</w:t>
-      </w:r>
-      <w:r>
-        <w:t xml:space="preserve"> strict NHS perspective</w:t>
-      </w:r>
-      <w:r>
-        <w:t xml:space="preserve"> was used</w:t>
-      </w:r>
-      <w:r>
-        <w:t xml:space="preserve">, so taking a broader societal perspective which would include other elements such as productivity gains could effectively bring the ICER into an acceptable range. </w:t>
-      </w:r>
-      <w:r>
-        <w:t xml:space="preserve">At an incremental cost of £6,487 per patient for 0.15 QALYs the better value of established CVD prevention methods has to be considered. Well researched cost-effectiveness of methods such as statins and smoking cessation will likely buy more QALYs, especially in a crowded priority-setting space such as the NHS. </w:t>
-      </w:r>
-    </w:p>
-    <w:p>
-      <w:pPr>
-        <w:spacing w:line="480" w:lineRule="auto"/>
-      </w:pPr>
-    </w:p>
-    <w:p>
-      <w:pPr>
-        <w:spacing w:line="480" w:lineRule="auto"/>
-      </w:pPr>
-      <w:r>
-        <w:t xml:space="preserve">Previous economic studies have focused on diabetes-related outcomes which limits comparisons. Choi et al found that expanding periodontal treatment in a US population </w:t>
-      </w:r>
-      <w:r>
-        <w:lastRenderedPageBreak/>
-        <w:t>was cost-saving in averting tooth loss and microvascular disease, with the majority of healthcare cost saving coming from averting tooth loss [17]. This approach simulated by individual rather than an aggregate population due to their testing of correlations between demographic characteristics and chronic disease risks obtained from the National Health and Nutrition Examination Survey (NHANES) (2009-2014). A UK model by Solowiej-Wedderburn found periodontal treatment in a 58-year old man with type 2 diabetes (HbA1c 7%-7.9%) to have an ICER of £28,000, with health gains larger in patients with higher HbA1c [16]. These attributed savings helped to improve glycaemic control, suggesting that periodontal therapy’s value is greater when considering the benefits beyond CVD alone.</w:t>
-      </w:r>
-      <w:r>
-        <w:t xml:space="preserve"> The</w:t>
-      </w:r>
-      <w:r>
-        <w:t xml:space="preserve"> CVD model </w:t>
-      </w:r>
-      <w:r>
-        <w:t xml:space="preserve">in this study </w:t>
-      </w:r>
-      <w:r>
-        <w:t xml:space="preserve">did not find cost savings, </w:t>
-      </w:r>
-      <w:r>
-        <w:t>highlighting that the value of NSPT depends heavily on the range of outcomes included and that CVD-only analyses provide a narrower perspective.</w:t>
-      </w:r>
-    </w:p>
-    <w:p>
-      <w:pPr>
-        <w:spacing w:line="480" w:lineRule="auto"/>
-      </w:pPr>
-    </w:p>
-    <w:p>
-      <w:pPr>
-        <w:spacing w:line="480" w:lineRule="auto"/>
-      </w:pPr>
-      <w:r>
-        <w:t xml:space="preserve">Limitations </w:t>
-      </w:r>
-    </w:p>
-    <w:p>
-      <w:pPr>
-        <w:spacing w:line="480" w:lineRule="auto"/>
-      </w:pPr>
-      <w:r>
-        <w:t>The most significant limitation is the uncertainty surrounding NSPT’s effect on CVD events. To address this uncertainty, a wide range of NSPT effect sizes</w:t>
-      </w:r>
-      <w:r>
-        <w:t xml:space="preserve"> was examined</w:t>
-      </w:r>
-      <w:r>
-        <w:t xml:space="preserve">. Due to this uncertainty, </w:t>
-      </w:r>
-      <w:r>
-        <w:t>it was also</w:t>
-      </w:r>
-      <w:r>
-        <w:t xml:space="preserve"> decided that i</w:t>
-      </w:r>
-      <w:r>
-        <w:t>t</w:t>
-      </w:r>
-      <w:r>
-        <w:t xml:space="preserve"> was appropriate to assume time-invariant hazard ratios which implies constant relative risk reduction.  </w:t>
-      </w:r>
-    </w:p>
-    <w:p>
-      <w:pPr>
-        <w:spacing w:line="480" w:lineRule="auto"/>
-      </w:pPr>
-      <w:r>
-        <w:t xml:space="preserve">The scope of this study was to evaluate the cost-effectiveness of </w:t>
-      </w:r>
-      <w:r>
-        <w:t>NSPT</w:t>
-      </w:r>
-      <w:r>
-        <w:t xml:space="preserve"> on fatal and non-fatal CVD events. Therefore, </w:t>
-      </w:r>
-      <w:r>
-        <w:t>these</w:t>
-      </w:r>
-      <w:r>
-        <w:t xml:space="preserve"> results do not include the patient-level benefits of </w:t>
-      </w:r>
-      <w:r>
-        <w:t>NSPT</w:t>
-      </w:r>
-      <w:r>
-        <w:t xml:space="preserve"> on severe </w:t>
-      </w:r>
-      <w:r>
-        <w:t>PD</w:t>
-      </w:r>
-      <w:r>
-        <w:t xml:space="preserve">. This makes </w:t>
-      </w:r>
-      <w:r>
-        <w:t>the</w:t>
-      </w:r>
-      <w:r>
-        <w:t xml:space="preserve"> QALY estimations to be underestimates of total health benefits, however, this was out of the study scope. Direct utility gains from reduced tooth pain, tooth retention, and better chewing function and nutrition are not </w:t>
-      </w:r>
-      <w:r>
-        <w:lastRenderedPageBreak/>
-        <w:t xml:space="preserve">captured in this analysis. Including these gains would improve the cost-effectiveness of periodontal treatment, but widen the scope beyond CVD outcomes. </w:t>
+        <w:t xml:space="preserve"> QALY estimations to be underestimates of total health benefits, however, this was out of the study scope. Direct utility gains from reduced tooth pain, tooth retention, and better chewing function and nutrition are not captured in this analysis. Including these gains would improve the cost-effectiveness of periodontal treatment, but widen the scope beyond CVD outcomes. </w:t>
       </w:r>
     </w:p>
     <w:p>
@@ -2618,6 +2737,7 @@
         </w:rPr>
       </w:pPr>
       <w:r>
+        <w:lastRenderedPageBreak/>
         <w:t xml:space="preserve">Conclusions </w:t>
       </w:r>
     </w:p>
@@ -2626,6 +2746,18 @@
         <w:spacing w:line="480" w:lineRule="auto"/>
       </w:pPr>
       <w:r>
+        <w:t>This analysis defines the conditions under which NSPT could represent good value for money as part of CVD prevention policy</w:t>
+      </w:r>
+      <w:r>
+        <w:t xml:space="preserve">. ICER results are </w:t>
+      </w:r>
+      <w:r>
+        <w:t>highly time-horizon dependent and are primarily driven by uncertainty in the NSPT cardiovascular effect size</w:t>
+      </w:r>
+      <w:r>
+        <w:t xml:space="preserve">. </w:t>
+      </w:r>
+      <w:r>
         <w:t>NSPT was not found to be cost-effective for CVD prevention alone over a 10-year horizon</w:t>
       </w:r>
       <w:r>
@@ -2638,98 +2770,98 @@
         <w:t xml:space="preserve">his primary result indicates that, at current costs and with existing evidence, NSPT should not be considered an NHS-funded CVD prevention strategy in its own right. </w:t>
       </w:r>
       <w:r>
+        <w:t>A</w:t>
+      </w:r>
+      <w:r>
+        <w:t xml:space="preserve"> 25-year analysis indicated an ICER of £16,121 per QALY, suggesting that NSPT is likely to represent good value for money when longer-term benefits are considered. </w:t>
+      </w:r>
+      <w:r>
+        <w:t>Despite</w:t>
+      </w:r>
+      <w:r>
+        <w:t xml:space="preserve"> the consistent link between PD and systemic health, our </w:t>
+      </w:r>
+      <w:r>
+        <w:t>results do not justify NSPT as an NHS-funded CVD prevention strategy on its own</w:t>
+      </w:r>
+      <w:r>
+        <w:t xml:space="preserve">. </w:t>
+      </w:r>
+      <w:r>
+        <w:t xml:space="preserve">If NSPT is to be </w:t>
+      </w:r>
+      <w:r>
+        <w:t>considered, it should include its direct oral-health benefits</w:t>
+      </w:r>
+      <w:r>
+        <w:t xml:space="preserve"> and any concurrently modelled systemic benefits in a multi-outcome framework. </w:t>
+      </w:r>
+      <w:r>
+        <w:t>The uncertainty surrounding treatment-effect estimates highlights the need for high-quality trials and longitudinal studies</w:t>
+      </w:r>
+      <w:r>
+        <w:t>.</w:t>
+      </w:r>
+      <w:r>
+        <w:t xml:space="preserve"> </w:t>
+      </w:r>
+    </w:p>
+    <w:p>
+      <w:pPr>
+        <w:spacing w:line="480" w:lineRule="auto"/>
+      </w:pPr>
+    </w:p>
+    <w:p>
+      <w:pPr>
+        <w:spacing w:line="480" w:lineRule="auto"/>
+      </w:pPr>
+    </w:p>
+    <w:p>
+      <w:pPr>
+        <w:spacing w:line="480" w:lineRule="auto"/>
+      </w:pPr>
+      <w:r>
+        <w:t>List of abbreviations</w:t>
+      </w:r>
+    </w:p>
+    <w:p>
+      <w:pPr>
+        <w:spacing w:line="480" w:lineRule="auto"/>
+      </w:pPr>
+      <w:r>
+        <w:t xml:space="preserve">CVD – Cardiovascular disease </w:t>
+      </w:r>
+    </w:p>
+    <w:p>
+      <w:pPr>
+        <w:spacing w:line="480" w:lineRule="auto"/>
+      </w:pPr>
+      <w:r>
+        <w:t>CHD – Coronary heart disease</w:t>
+      </w:r>
+    </w:p>
+    <w:p>
+      <w:pPr>
+        <w:spacing w:line="480" w:lineRule="auto"/>
+      </w:pPr>
+      <w:r>
+        <w:t>PD – Periodontal disease</w:t>
+      </w:r>
+    </w:p>
+    <w:p>
+      <w:pPr>
+        <w:spacing w:line="480" w:lineRule="auto"/>
+      </w:pPr>
+      <w:r>
+        <w:t>NSPT – Non-surgical periodontal treatment</w:t>
+      </w:r>
+    </w:p>
+    <w:p>
+      <w:pPr>
+        <w:spacing w:line="480" w:lineRule="auto"/>
+      </w:pPr>
+      <w:r>
         <w:lastRenderedPageBreak/>
-        <w:t>A</w:t>
-      </w:r>
-      <w:r>
-        <w:t xml:space="preserve"> 25-year analysis indicated an ICER of £16,121 per QALY, suggesting that NSPT is likely to represent good value for money when longer-term benefits are considered. </w:t>
-      </w:r>
-      <w:r>
-        <w:t>Despite</w:t>
-      </w:r>
-      <w:r>
-        <w:t xml:space="preserve"> the consistent link between PD and systemic health, our </w:t>
-      </w:r>
-      <w:r>
-        <w:t>results do not justify NSPT as an NHS-funded CVD prevention strategy on its own</w:t>
-      </w:r>
-      <w:r>
-        <w:t xml:space="preserve">. </w:t>
-      </w:r>
-      <w:r>
-        <w:t xml:space="preserve">If NSPT is to be </w:t>
-      </w:r>
-      <w:r>
-        <w:t>considered, it should include its direct oral-health benefits</w:t>
-      </w:r>
-      <w:r>
-        <w:t xml:space="preserve"> and any concurrently modelled systemic benefits in a multi-outcome framework. </w:t>
-      </w:r>
-      <w:r>
-        <w:t>The uncertainty surrounding treatment-effect estimates highlights the need for high-quality trials and longitudinal studies</w:t>
-      </w:r>
-      <w:r>
-        <w:t>.</w:t>
-      </w:r>
-      <w:r>
-        <w:t xml:space="preserve"> </w:t>
-      </w:r>
-    </w:p>
-    <w:p>
-      <w:pPr>
-        <w:spacing w:line="480" w:lineRule="auto"/>
-      </w:pPr>
-    </w:p>
-    <w:p>
-      <w:pPr>
-        <w:spacing w:line="480" w:lineRule="auto"/>
-      </w:pPr>
-    </w:p>
-    <w:p>
-      <w:pPr>
-        <w:spacing w:line="480" w:lineRule="auto"/>
-      </w:pPr>
-      <w:r>
-        <w:t>List of abbreviations</w:t>
-      </w:r>
-    </w:p>
-    <w:p>
-      <w:pPr>
-        <w:spacing w:line="480" w:lineRule="auto"/>
-      </w:pPr>
-      <w:r>
-        <w:t xml:space="preserve">CVD – Cardiovascular disease </w:t>
-      </w:r>
-    </w:p>
-    <w:p>
-      <w:pPr>
-        <w:spacing w:line="480" w:lineRule="auto"/>
-      </w:pPr>
-      <w:r>
-        <w:t>CHD – Coronary heart disease</w:t>
-      </w:r>
-    </w:p>
-    <w:p>
-      <w:pPr>
-        <w:spacing w:line="480" w:lineRule="auto"/>
-      </w:pPr>
-      <w:r>
-        <w:t>PD – Periodontal disease</w:t>
-      </w:r>
-    </w:p>
-    <w:p>
-      <w:pPr>
-        <w:spacing w:line="480" w:lineRule="auto"/>
-      </w:pPr>
-      <w:r>
-        <w:t>NSPT – Non-surgical periodontal treatment</w:t>
-      </w:r>
-    </w:p>
-    <w:p>
-      <w:pPr>
-        <w:spacing w:line="480" w:lineRule="auto"/>
-      </w:pPr>
-      <w:r>
         <w:t>MI - Myocardial infarction</w:t>
       </w:r>
     </w:p>
@@ -2841,23 +2973,7 @@
         <w:spacing w:line="480" w:lineRule="auto"/>
       </w:pPr>
       <w:r>
-        <w:t xml:space="preserve">1.  Shih K, Herz N, Sheikh A, O’Neill C, Carter P, Anderson M. Economic burden of cardiovascular disease in the United Kingdom. </w:t>
-      </w:r>
-      <w:proofErr w:type="spellStart"/>
-      <w:r>
-        <w:t>Eur</w:t>
-      </w:r>
-      <w:proofErr w:type="spellEnd"/>
-      <w:r>
-        <w:t xml:space="preserve"> Heart J Qual Care Clin Outcomes. 2025;qcaf011. doi:10.1093/</w:t>
-      </w:r>
-      <w:proofErr w:type="spellStart"/>
-      <w:r>
-        <w:t>ehjqcco</w:t>
-      </w:r>
-      <w:proofErr w:type="spellEnd"/>
-      <w:r>
-        <w:t>/qcaf011</w:t>
+        <w:t>1.  Shih K, Herz N, Sheikh A, O’Neill C, Carter P, Anderson M. Economic burden of cardiovascular disease in the United Kingdom. Eur Heart J Qual Care Clin Outcomes. 2025;qcaf011. doi:10.1093/ehjqcco/qcaf011</w:t>
       </w:r>
     </w:p>
     <w:p>
@@ -2868,244 +2984,130 @@
         <w:rPr>
           <w:lang w:val="fr-FR"/>
         </w:rPr>
-        <w:t xml:space="preserve">2.  </w:t>
-      </w:r>
-      <w:proofErr w:type="spellStart"/>
-      <w:r>
+        <w:lastRenderedPageBreak/>
+        <w:t xml:space="preserve">2.  Landeiro F, Harris C, Groves D, et al. </w:t>
+      </w:r>
+      <w:r>
+        <w:t>The economic burden of cancer, coronary heart disease, dementia, and stroke in England in 2018, with projection to 2050: an evaluation of two cohort studies. Lancet Healthy Longev. 2024;5(8):e514-e523.</w:t>
+      </w:r>
+    </w:p>
+    <w:p>
+      <w:pPr>
+        <w:spacing w:line="480" w:lineRule="auto"/>
+      </w:pPr>
+      <w:r>
+        <w:t>3.  British Heart Foundation. UK Cardiovascular Disease Factsheet. London, England: British Heart Foundation; September 2025. Accessed October 27, 2025. Available from: https://www.bhf.org.uk/-/media/files/for-professionals/research/heart-statistics/bhf-cv.. d-statistics-uk-factsheet.pdf?rev=0759fdcb1d3248f9b9331c4039e6075c&amp;hash=B0C8BEA1A48B306E4D2FC73C4265FBFA</w:t>
+      </w:r>
+    </w:p>
+    <w:p>
+      <w:pPr>
+        <w:spacing w:line="480" w:lineRule="auto"/>
+      </w:pPr>
+      <w:r>
+        <w:t>4.  Conrad N, Molenberghs G, Verbeke G, et al. Trends in cardiovascular disease incidence among 22 million people in the UK over 20 years: population based study. BMJ. 2024;385:e075210.</w:t>
+      </w:r>
+    </w:p>
+    <w:p>
+      <w:pPr>
+        <w:spacing w:line="480" w:lineRule="auto"/>
+      </w:pPr>
+      <w:r>
+        <w:t>5.  Department of Health and Social Care, NHS England. Delivering Better Oral Health: An Evidence-Based Toolkit for Prevention. Chapter 5: Periodontal Diseases. London, England: Department of Health and Social Care; updated September 10, 2025. Available from: https://www.gov.uk/government/publications/delivering-better-oral-health</w:t>
+      </w:r>
+    </w:p>
+    <w:p>
+      <w:pPr>
+        <w:spacing w:line="480" w:lineRule="auto"/>
+      </w:pPr>
+      <w:r>
+        <w:t>6.  Elamin A, Ansah JP. Projecting the burden of dental caries and periodontal diseases among the adult population in the United Kingdom using a multi-state population model. Front Public Health. 2023;11:1190197. doi:10.3389/fpubh.2023.1190197</w:t>
+      </w:r>
+    </w:p>
+    <w:p>
+      <w:pPr>
+        <w:spacing w:line="480" w:lineRule="auto"/>
+      </w:pPr>
+      <w:r>
+        <w:t xml:space="preserve">7.  Montenegro MM, Ribeiro IW, Kampits C, et al. Randomized controlled trial of the effect of periodontal treatment on cardiovascular risk biomarkers in patients with stable </w:t>
+      </w:r>
+      <w:r>
+        <w:lastRenderedPageBreak/>
+        <w:t>coronary artery disease: preliminary findings of 3 months. J Clin Periodontol. 2019;46(3):321-331.</w:t>
+      </w:r>
+    </w:p>
+    <w:p>
+      <w:pPr>
+        <w:spacing w:line="480" w:lineRule="auto"/>
+        <w:rPr>
+          <w:lang w:val="nl-NL"/>
+        </w:rPr>
+      </w:pPr>
+      <w:r>
+        <w:t xml:space="preserve">8.  Bokhari SAH, Khan AA, Butt AK, et al. Non-surgical periodontal therapy reduces coronary heart disease risk markers: a randomised controlled trial. </w:t>
+      </w:r>
+      <w:r>
+        <w:rPr>
+          <w:lang w:val="nl-NL"/>
+        </w:rPr>
+        <w:t>J Clin Periodontol. 2012;39(11):1065-1074.</w:t>
+      </w:r>
+    </w:p>
+    <w:p>
+      <w:pPr>
+        <w:spacing w:line="480" w:lineRule="auto"/>
+      </w:pPr>
+      <w:r>
+        <w:rPr>
+          <w:lang w:val="nl-NL"/>
+        </w:rPr>
+        <w:t xml:space="preserve">9.  Lobo MG, Schmidt MM, Lopes RD, et al. </w:t>
+      </w:r>
+      <w:r>
+        <w:t>Treating periodontal disease in patients with myocardial infarction: a randomised clinical trial. Eur J Intern Med. 2020;71:76-80.</w:t>
+      </w:r>
+    </w:p>
+    <w:p>
+      <w:pPr>
+        <w:spacing w:line="480" w:lineRule="auto"/>
+      </w:pPr>
+      <w:r>
+        <w:t>10.  Meng R, Xu J, Fan C, Liao H, Wu Z, Zeng Q. Effect of non-surgical periodontal therapy on risk markers of cardiovascular disease: a systematic review and meta-analysis. BMC Oral Health. 2024;24(1):692.</w:t>
+      </w:r>
+    </w:p>
+    <w:p>
+      <w:pPr>
+        <w:spacing w:line="480" w:lineRule="auto"/>
+      </w:pPr>
+      <w:r>
+        <w:t>11.  Sen S, Curtis J, Hicklin D, et al. Periodontal disease treatment after stroke or transient ischemic attack: the PREMIERS Study, a randomised clinical trial. Stroke. 2023;54(9):2214-2222.</w:t>
+      </w:r>
+    </w:p>
+    <w:p>
+      <w:pPr>
+        <w:spacing w:line="480" w:lineRule="auto"/>
         <w:rPr>
           <w:lang w:val="fr-FR"/>
         </w:rPr>
-        <w:t>Landeiro</w:t>
-      </w:r>
-      <w:proofErr w:type="spellEnd"/>
+      </w:pPr>
+      <w:r>
+        <w:t xml:space="preserve">12.  Larvin H, Kang J, Aggarwal VR, Pavitt S, Wu J. Risk of incident cardiovascular disease in people with periodontal disease: a systematic review and meta-analysis. </w:t>
+      </w:r>
       <w:r>
         <w:rPr>
           <w:lang w:val="fr-FR"/>
         </w:rPr>
-        <w:t xml:space="preserve"> F, Harris C, Groves D, et al. </w:t>
-      </w:r>
-      <w:r>
-        <w:t>The economic burden of cancer, coronary heart disease, dementia, and stroke in England in 2018, with projection to 2050: an evaluation of two cohort studies. Lancet Healthy Longev. 2024;5(8):e514-e523.</w:t>
-      </w:r>
-    </w:p>
-    <w:p>
-      <w:pPr>
-        <w:spacing w:line="480" w:lineRule="auto"/>
-      </w:pPr>
-      <w:r>
-        <w:t>3.  British Heart Foundation. UK Cardiovascular Disease Factsheet. London, England: British Heart Foundation; September 2025. Accessed October 27, 2025. Available from: https://www.bhf.org.uk/-/media/files/for-professionals/research/heart-statistics/bhf-cv.. d-statistics-uk-</w:t>
-      </w:r>
-      <w:r>
-        <w:lastRenderedPageBreak/>
-        <w:t>factsheet.pdf?rev=0759fdcb1d3248f9b9331c4039e6075c&amp;hash=B0C8BEA1A48B306E4D2FC73C4265FBFA</w:t>
-      </w:r>
-    </w:p>
-    <w:p>
-      <w:pPr>
-        <w:spacing w:line="480" w:lineRule="auto"/>
-      </w:pPr>
-      <w:r>
-        <w:t xml:space="preserve">4.  Conrad N, </w:t>
-      </w:r>
-      <w:proofErr w:type="spellStart"/>
-      <w:r>
-        <w:t>Molenberghs</w:t>
-      </w:r>
-      <w:proofErr w:type="spellEnd"/>
-      <w:r>
-        <w:t xml:space="preserve"> G, Verbeke G, et al. Trends in cardiovascular disease incidence among 22 million people in the UK over 20 years: population based study. BMJ. 2024;385:e075210.</w:t>
-      </w:r>
-    </w:p>
-    <w:p>
-      <w:pPr>
-        <w:spacing w:line="480" w:lineRule="auto"/>
-      </w:pPr>
-      <w:r>
-        <w:t>5.  Department of Health and Social Care, NHS England. Delivering Better Oral Health: An Evidence-Based Toolkit for Prevention. Chapter 5: Periodontal Diseases. London, England: Department of Health and Social Care; updated September 10, 2025. Available from: https://www.gov.uk/government/publications/delivering-better-oral-health</w:t>
-      </w:r>
-    </w:p>
-    <w:p>
-      <w:pPr>
-        <w:spacing w:line="480" w:lineRule="auto"/>
-      </w:pPr>
-      <w:r>
-        <w:t>6.  Elamin A, Ansah JP. Projecting the burden of dental caries and periodontal diseases among the adult population in the United Kingdom using a multi-state population model. Front Public Health. 2023;11:1190197. doi:10.3389/fpubh.2023.1190197</w:t>
-      </w:r>
-    </w:p>
-    <w:p>
-      <w:pPr>
-        <w:spacing w:line="480" w:lineRule="auto"/>
-      </w:pPr>
-      <w:r>
-        <w:t>7.  Montenegro MM, Ribeiro IW, Kampits C, et al. Randomized controlled trial of the effect of periodontal treatment on cardiovascular risk biomarkers in patients with stable coronary artery disease: preliminary findings of 3 months. J Clin Periodontol. 2019;46(3):321-331.</w:t>
-      </w:r>
-    </w:p>
-    <w:p>
-      <w:pPr>
-        <w:spacing w:line="480" w:lineRule="auto"/>
-        <w:rPr>
-          <w:lang w:val="nl-NL"/>
-        </w:rPr>
-      </w:pPr>
-      <w:r>
-        <w:t xml:space="preserve">8.  Bokhari SAH, Khan AA, Butt AK, et al. Non-surgical periodontal therapy reduces coronary heart disease risk markers: a randomised controlled trial. </w:t>
-      </w:r>
-      <w:r>
-        <w:rPr>
-          <w:lang w:val="nl-NL"/>
-        </w:rPr>
-        <w:t xml:space="preserve">J </w:t>
-      </w:r>
-      <w:proofErr w:type="spellStart"/>
-      <w:r>
-        <w:rPr>
-          <w:lang w:val="nl-NL"/>
-        </w:rPr>
-        <w:t>Clin</w:t>
-      </w:r>
-      <w:proofErr w:type="spellEnd"/>
-      <w:r>
-        <w:rPr>
-          <w:lang w:val="nl-NL"/>
-        </w:rPr>
-        <w:t xml:space="preserve"> </w:t>
-      </w:r>
-      <w:proofErr w:type="spellStart"/>
-      <w:r>
-        <w:rPr>
-          <w:lang w:val="nl-NL"/>
-        </w:rPr>
-        <w:t>Periodontol</w:t>
-      </w:r>
-      <w:proofErr w:type="spellEnd"/>
-      <w:r>
-        <w:rPr>
-          <w:lang w:val="nl-NL"/>
-        </w:rPr>
-        <w:t>. 2012;39(11):1065-1074.</w:t>
-      </w:r>
-    </w:p>
-    <w:p>
-      <w:pPr>
-        <w:spacing w:line="480" w:lineRule="auto"/>
-      </w:pPr>
-      <w:r>
-        <w:rPr>
-          <w:lang w:val="nl-NL"/>
-        </w:rPr>
-        <w:t xml:space="preserve">9.  Lobo MG, Schmidt MM, </w:t>
-      </w:r>
-      <w:proofErr w:type="spellStart"/>
-      <w:r>
-        <w:rPr>
-          <w:lang w:val="nl-NL"/>
-        </w:rPr>
-        <w:t>Lopes</w:t>
-      </w:r>
-      <w:proofErr w:type="spellEnd"/>
-      <w:r>
-        <w:rPr>
-          <w:lang w:val="nl-NL"/>
-        </w:rPr>
-        <w:t xml:space="preserve"> RD, et al. </w:t>
-      </w:r>
-      <w:r>
-        <w:t xml:space="preserve">Treating periodontal disease in patients with myocardial infarction: a randomised clinical trial. </w:t>
-      </w:r>
-      <w:proofErr w:type="spellStart"/>
-      <w:r>
-        <w:t>Eur</w:t>
-      </w:r>
-      <w:proofErr w:type="spellEnd"/>
-      <w:r>
-        <w:t xml:space="preserve"> J Intern Med. 2020;71:76-80.</w:t>
-      </w:r>
-    </w:p>
-    <w:p>
-      <w:pPr>
-        <w:spacing w:line="480" w:lineRule="auto"/>
-      </w:pPr>
-      <w:r>
-        <w:lastRenderedPageBreak/>
-        <w:t>10.  Meng R, Xu J, Fan C, Liao H, Wu Z, Zeng Q. Effect of non-surgical periodontal therapy on risk markers of cardiovascular disease: a systematic review and meta-analysis. BMC Oral Health. 2024;24(1):692.</w:t>
-      </w:r>
-    </w:p>
-    <w:p>
-      <w:pPr>
-        <w:spacing w:line="480" w:lineRule="auto"/>
-      </w:pPr>
-      <w:r>
-        <w:t>11.  Sen S, Curtis J, Hicklin D, et al. Periodontal disease treatment after stroke or transient ischemic attack: the PREMIERS Study, a randomised clinical trial. Stroke. 2023;54(9):2214-2222.</w:t>
-      </w:r>
-    </w:p>
-    <w:p>
-      <w:pPr>
-        <w:spacing w:line="480" w:lineRule="auto"/>
+        <w:t>Clin Exp Dent Res. 2021;7(1):109-122.</w:t>
+      </w:r>
+    </w:p>
+    <w:p>
+      <w:pPr>
+        <w:spacing w:line="480" w:lineRule="auto"/>
+      </w:pPr>
+      <w:r>
         <w:rPr>
           <w:lang w:val="fr-FR"/>
         </w:rPr>
-      </w:pPr>
-      <w:r>
-        <w:t xml:space="preserve">12.  Larvin H, Kang J, Aggarwal VR, Pavitt S, Wu J. Risk of incident cardiovascular disease in people with periodontal disease: a systematic review and meta-analysis. </w:t>
-      </w:r>
-      <w:r>
-        <w:rPr>
-          <w:lang w:val="fr-FR"/>
-        </w:rPr>
-        <w:t xml:space="preserve">Clin </w:t>
-      </w:r>
-      <w:proofErr w:type="spellStart"/>
-      <w:r>
-        <w:rPr>
-          <w:lang w:val="fr-FR"/>
-        </w:rPr>
-        <w:t>Exp</w:t>
-      </w:r>
-      <w:proofErr w:type="spellEnd"/>
-      <w:r>
-        <w:rPr>
-          <w:lang w:val="fr-FR"/>
-        </w:rPr>
-        <w:t xml:space="preserve"> Dent </w:t>
-      </w:r>
-      <w:proofErr w:type="spellStart"/>
-      <w:r>
-        <w:rPr>
-          <w:lang w:val="fr-FR"/>
-        </w:rPr>
-        <w:t>Res</w:t>
-      </w:r>
-      <w:proofErr w:type="spellEnd"/>
-      <w:r>
-        <w:rPr>
-          <w:lang w:val="fr-FR"/>
-        </w:rPr>
-        <w:t>. 2021;7(1):109-122.</w:t>
-      </w:r>
-    </w:p>
-    <w:p>
-      <w:pPr>
-        <w:spacing w:line="480" w:lineRule="auto"/>
-      </w:pPr>
-      <w:r>
-        <w:rPr>
-          <w:lang w:val="fr-FR"/>
-        </w:rPr>
-        <w:t xml:space="preserve">13.  </w:t>
-      </w:r>
-      <w:proofErr w:type="spellStart"/>
-      <w:r>
-        <w:rPr>
-          <w:lang w:val="fr-FR"/>
-        </w:rPr>
-        <w:t>Leng</w:t>
-      </w:r>
-      <w:proofErr w:type="spellEnd"/>
-      <w:r>
-        <w:rPr>
-          <w:lang w:val="fr-FR"/>
-        </w:rPr>
-        <w:t xml:space="preserve"> Y, Hu Q, Ling Q, et al. </w:t>
+        <w:t xml:space="preserve">13.  Leng Y, Hu Q, Ling Q, et al. </w:t>
       </w:r>
       <w:r>
         <w:t>Periodontal disease is associated with the risk of cardiovascular disease independent of sex: a meta-analysis. Front Cardiovasc Med. 2023;10:1114927.</w:t>
@@ -3124,6 +3126,7 @@
         <w:spacing w:line="480" w:lineRule="auto"/>
       </w:pPr>
       <w:r>
+        <w:lastRenderedPageBreak/>
         <w:t>15.  Rachet-Jacquet L, Rocks S, Charlesworth A. Long-term projections of health care funding, bed capacity and workforce needs in England. Health Policy. 2023;132:104815.</w:t>
       </w:r>
     </w:p>
@@ -3140,7 +3143,6 @@
         <w:spacing w:line="480" w:lineRule="auto"/>
       </w:pPr>
       <w:r>
-        <w:lastRenderedPageBreak/>
         <w:t>17.  Choi SE, Sima C, Pandya A. Impact of treating oral disease on preventing vascular diseases: a model-based cost-effectiveness analysis of periodontal treatment among patients with type 2 diabetes. Diabetes Care. 2020;43(3):563-571.</w:t>
       </w:r>
     </w:p>
@@ -3149,15 +3151,7 @@
         <w:spacing w:line="480" w:lineRule="auto"/>
       </w:pPr>
       <w:r>
-        <w:t xml:space="preserve">18.  Patel A, </w:t>
-      </w:r>
-      <w:proofErr w:type="spellStart"/>
-      <w:r>
-        <w:t>Berdunov</w:t>
-      </w:r>
-      <w:proofErr w:type="spellEnd"/>
-      <w:r>
-        <w:t xml:space="preserve"> V, Quayyum Z, King D, Knapp M, Wittenberg R. Estimated societal costs of stroke in the UK based on a discrete event simulation. Age Ageing. 2020;49(2):270-276.</w:t>
+        <w:t>18.  Patel A, Berdunov V, Quayyum Z, King D, Knapp M, Wittenberg R. Estimated societal costs of stroke in the UK based on a discrete event simulation. Age Ageing. 2020;49(2):270-276.</w:t>
       </w:r>
     </w:p>
     <w:p>
@@ -3173,55 +3167,23 @@
         <w:spacing w:line="480" w:lineRule="auto"/>
       </w:pPr>
       <w:r>
-        <w:t xml:space="preserve">20.  Angelov N, </w:t>
-      </w:r>
-      <w:proofErr w:type="spellStart"/>
-      <w:r>
-        <w:t>Soldatos</w:t>
-      </w:r>
-      <w:proofErr w:type="spellEnd"/>
-      <w:r>
-        <w:t xml:space="preserve"> N, Ioannidou E, et al. A retrospective analysis of the role of age and sex in outcomes of non-surgical periodontal therapy at a single academic dental </w:t>
-      </w:r>
-      <w:proofErr w:type="spellStart"/>
-      <w:r>
-        <w:t>center</w:t>
-      </w:r>
-      <w:proofErr w:type="spellEnd"/>
-      <w:r>
-        <w:t>. Sci Rep. 2024;14(1):9504.</w:t>
-      </w:r>
-    </w:p>
-    <w:p>
-      <w:pPr>
-        <w:spacing w:line="480" w:lineRule="auto"/>
-      </w:pPr>
-      <w:r>
-        <w:t xml:space="preserve">21.  Hall M, Smith L, Wu J, et al. Health outcomes after myocardial infarction: a population study of 56 million people in England. </w:t>
-      </w:r>
-      <w:proofErr w:type="spellStart"/>
-      <w:r>
-        <w:t>PLoS</w:t>
-      </w:r>
-      <w:proofErr w:type="spellEnd"/>
-      <w:r>
-        <w:t xml:space="preserve"> Med. 2024;21(2):e1004343.</w:t>
-      </w:r>
-    </w:p>
-    <w:p>
-      <w:pPr>
-        <w:spacing w:line="480" w:lineRule="auto"/>
-      </w:pPr>
-      <w:r>
-        <w:t xml:space="preserve">22.  Shavelle RM, Brooks JC, Strauss DJ, Turner-Stokes L. Life expectancy after stroke based on age, sex, and Rankin grade of disability: a synthesis. J Stroke </w:t>
-      </w:r>
-      <w:proofErr w:type="spellStart"/>
-      <w:r>
-        <w:t>Cerebrovasc</w:t>
-      </w:r>
-      <w:proofErr w:type="spellEnd"/>
-      <w:r>
-        <w:t xml:space="preserve"> Dis. 2019;28(12):104450.</w:t>
+        <w:t>20.  Angelov N, Soldatos N, Ioannidou E, et al. A retrospective analysis of the role of age and sex in outcomes of non-surgical periodontal therapy at a single academic dental center. Sci Rep. 2024;14(1):9504.</w:t>
+      </w:r>
+    </w:p>
+    <w:p>
+      <w:pPr>
+        <w:spacing w:line="480" w:lineRule="auto"/>
+      </w:pPr>
+      <w:r>
+        <w:t>21.  Hall M, Smith L, Wu J, et al. Health outcomes after myocardial infarction: a population study of 56 million people in England. PLoS Med. 2024;21(2):e1004343.</w:t>
+      </w:r>
+    </w:p>
+    <w:p>
+      <w:pPr>
+        <w:spacing w:line="480" w:lineRule="auto"/>
+      </w:pPr>
+      <w:r>
+        <w:t>22.  Shavelle RM, Brooks JC, Strauss DJ, Turner-Stokes L. Life expectancy after stroke based on age, sex, and Rankin grade of disability: a synthesis. J Stroke Cerebrovasc Dis. 2019;28(12):104450.</w:t>
       </w:r>
     </w:p>
     <w:p>
@@ -3232,6 +3194,7 @@
         </w:rPr>
       </w:pPr>
       <w:r>
+        <w:lastRenderedPageBreak/>
         <w:t xml:space="preserve">23.  Morgan A, Sinnott SJ, Smeeth L, Minassian C, Quint J. Concordance in the recording of stroke across UK primary and secondary care datasets: a population-based cohort study. </w:t>
       </w:r>
       <w:r>
@@ -3249,22 +3212,7 @@
         <w:rPr>
           <w:lang w:val="it-IT"/>
         </w:rPr>
-        <w:lastRenderedPageBreak/>
-        <w:t xml:space="preserve">24.  </w:t>
-      </w:r>
-      <w:proofErr w:type="spellStart"/>
-      <w:r>
-        <w:rPr>
-          <w:lang w:val="it-IT"/>
-        </w:rPr>
-        <w:t>Allara</w:t>
-      </w:r>
-      <w:proofErr w:type="spellEnd"/>
-      <w:r>
-        <w:rPr>
-          <w:lang w:val="it-IT"/>
-        </w:rPr>
-        <w:t xml:space="preserve"> E, Shi W, Bolton T, et al. </w:t>
+        <w:t xml:space="preserve">24.  Allara E, Shi W, Bolton T, et al. </w:t>
       </w:r>
       <w:r>
         <w:t>Burden of cardiovascular diseases in England (2020–24): a national cohort using electronic health records data. Lancet Public Health. 2025;10(11):e943-e954.</w:t>
@@ -3283,15 +3231,7 @@
         <w:spacing w:line="480" w:lineRule="auto"/>
       </w:pPr>
       <w:r>
-        <w:t xml:space="preserve">26.  </w:t>
-      </w:r>
-      <w:proofErr w:type="spellStart"/>
-      <w:r>
-        <w:t>Zemedikun</w:t>
-      </w:r>
-      <w:proofErr w:type="spellEnd"/>
-      <w:r>
-        <w:t xml:space="preserve"> DT, Chandan JS, Raindi D, et al. Burden of chronic diseases associated with periodontal diseases: a retrospective cohort study using UK primary care data. BMJ Open. 2021;11(12):e048296.</w:t>
+        <w:t>26.  Zemedikun DT, Chandan JS, Raindi D, et al. Burden of chronic diseases associated with periodontal diseases: a retrospective cohort study using UK primary care data. BMJ Open. 2021;11(12):e048296.</w:t>
       </w:r>
     </w:p>
     <w:p>
@@ -3308,21 +3248,7 @@
         <w:rPr>
           <w:lang w:val="fr-FR"/>
         </w:rPr>
-        <w:t xml:space="preserve">J Clin </w:t>
-      </w:r>
-      <w:proofErr w:type="spellStart"/>
-      <w:r>
-        <w:rPr>
-          <w:lang w:val="fr-FR"/>
-        </w:rPr>
-        <w:t>Periodontol</w:t>
-      </w:r>
-      <w:proofErr w:type="spellEnd"/>
-      <w:r>
-        <w:rPr>
-          <w:lang w:val="fr-FR"/>
-        </w:rPr>
-        <w:t>. 2023;50(10):1305-1314.</w:t>
+        <w:t>J Clin Periodontol. 2023;50(10):1305-1314.</w:t>
       </w:r>
     </w:p>
     <w:p>
@@ -3356,21 +3282,7 @@
         <w:rPr>
           <w:lang w:val="it-IT"/>
         </w:rPr>
-        <w:t xml:space="preserve">29.  Sanz M, Marco del Castillo A, </w:t>
-      </w:r>
-      <w:proofErr w:type="spellStart"/>
-      <w:r>
-        <w:rPr>
-          <w:lang w:val="it-IT"/>
-        </w:rPr>
-        <w:t>Jepsen</w:t>
-      </w:r>
-      <w:proofErr w:type="spellEnd"/>
-      <w:r>
-        <w:rPr>
-          <w:lang w:val="it-IT"/>
-        </w:rPr>
-        <w:t xml:space="preserve"> S, et al. </w:t>
+        <w:t xml:space="preserve">29.  Sanz M, Marco del Castillo A, Jepsen S, et al. </w:t>
       </w:r>
       <w:r>
         <w:t>Periodontitis and cardiovascular diseases: consensus report. J Clin Periodontol. 2020;47(3):268-288.</w:t>
@@ -3381,6 +3293,7 @@
         <w:spacing w:line="480" w:lineRule="auto"/>
       </w:pPr>
       <w:r>
+        <w:lastRenderedPageBreak/>
         <w:t>30.  Lee YL, Hu HY, Huang N, Hwang DK, Chou P, Chu D. Dental prophylaxis and periodontal treatment are protective factors to ischemic stroke. Stroke. 2013;44(4):1026-1030. doi:10.1161/STROKEAHA.111.000076</w:t>
       </w:r>
     </w:p>
@@ -3389,96 +3302,63 @@
         <w:spacing w:line="480" w:lineRule="auto"/>
       </w:pPr>
       <w:r>
+        <w:t>31.  Kim YR, Son M, Kim SR. Association between regular dental scaling and stroke risk in patients with periodontal diseases: evidence from a Korean nationwide database. Epidemiol Health. 2025;47:e2025020.</w:t>
+      </w:r>
+    </w:p>
+    <w:p>
+      <w:pPr>
+        <w:spacing w:line="480" w:lineRule="auto"/>
+      </w:pPr>
+      <w:r>
+        <w:t>32.  Kao YW, Shia BC, Chiang HC, Chen M, Wu SY. Association of tooth scaling with acute myocardial infarction and analysis of the corresponding medical expenditure: a nationwide population-based study. Int J Environ Res Public Health. 2021;18(14):7613. doi:10.3390/ijerph18147613</w:t>
+      </w:r>
+    </w:p>
+    <w:p>
+      <w:pPr>
+        <w:spacing w:line="480" w:lineRule="auto"/>
+      </w:pPr>
+      <w:r>
+        <w:t>33.  Lee YL, Hu HY, Chou P, Chu D. Dental prophylaxis decreases the risk of acute myocardial infarction: a nationwide population-based study in Taiwan. Clin Interv Aging. 2015;10:175-182. doi:10.2147/CIA.S67854</w:t>
+      </w:r>
+    </w:p>
+    <w:p>
+      <w:pPr>
+        <w:spacing w:line="480" w:lineRule="auto"/>
+      </w:pPr>
+      <w:r>
+        <w:t>34.  Department of Orthodontics and Restorative Dentistry, Glenfield Hospital. Periodontal Treatment Protocol. Leicester, England: Glenfield Hospital; [year unknown].</w:t>
+      </w:r>
+    </w:p>
+    <w:p>
+      <w:pPr>
+        <w:spacing w:line="480" w:lineRule="auto"/>
+      </w:pPr>
+      <w:r>
+        <w:t>35.  NHS England. Avoidance of Doubt: Provision of Phased Treatments. London, England: NHS England; July 8, 2021. Accessed October 27, 2025. Available from: https://www.bsperio.org.uk/assets/downloads/B0615-Update-to-NHS_avoidance-of-doubt-provision-of-phased-treatments-July-2021.pdf</w:t>
+      </w:r>
+    </w:p>
+    <w:p>
+      <w:pPr>
+        <w:spacing w:line="480" w:lineRule="auto"/>
+      </w:pPr>
+      <w:r>
+        <w:t>36.  National Institute for Health and Care Excellence (NICE). Developing NICE Guidelines: The Manual. NICE Process and Methods [PMG20]. London, England: NICE; October 31, 2014.</w:t>
+      </w:r>
+    </w:p>
+    <w:p>
+      <w:pPr>
+        <w:spacing w:line="480" w:lineRule="auto"/>
+      </w:pPr>
+      <w:r>
         <w:lastRenderedPageBreak/>
-        <w:t xml:space="preserve">31.  Kim YR, Son M, Kim SR. Association between regular dental scaling and stroke risk in patients with periodontal diseases: evidence from a Korean nationwide database. </w:t>
-      </w:r>
-      <w:proofErr w:type="spellStart"/>
-      <w:r>
-        <w:t>Epidemiol</w:t>
-      </w:r>
-      <w:proofErr w:type="spellEnd"/>
-      <w:r>
-        <w:t xml:space="preserve"> Health. 2025;47:e2025020.</w:t>
-      </w:r>
-    </w:p>
-    <w:p>
-      <w:pPr>
-        <w:spacing w:line="480" w:lineRule="auto"/>
-      </w:pPr>
-      <w:r>
-        <w:t>32.  Kao YW, Shia BC, Chiang HC, Chen M, Wu SY. Association of tooth scaling with acute myocardial infarction and analysis of the corresponding medical expenditure: a nationwide population-based study. Int J Environ Res Public Health. 2021;18(14):7613. doi:10.3390/ijerph18147613</w:t>
-      </w:r>
-    </w:p>
-    <w:p>
-      <w:pPr>
-        <w:spacing w:line="480" w:lineRule="auto"/>
-      </w:pPr>
-      <w:r>
-        <w:t xml:space="preserve">33.  Lee YL, Hu HY, Chou P, Chu D. Dental prophylaxis decreases the risk of acute myocardial infarction: a nationwide population-based study in Taiwan. Clin </w:t>
-      </w:r>
-      <w:proofErr w:type="spellStart"/>
-      <w:r>
-        <w:t>Interv</w:t>
-      </w:r>
-      <w:proofErr w:type="spellEnd"/>
-      <w:r>
-        <w:t xml:space="preserve"> Aging. 2015;10:175-182. doi:10.2147/CIA.S67854</w:t>
-      </w:r>
-    </w:p>
-    <w:p>
-      <w:pPr>
-        <w:spacing w:line="480" w:lineRule="auto"/>
-      </w:pPr>
-      <w:r>
-        <w:t>34.  Department of Orthodontics and Restorative Dentistry, Glenfield Hospital. Periodontal Treatment Protocol. Leicester, England: Glenfield Hospital; [year unknown].</w:t>
-      </w:r>
-    </w:p>
-    <w:p>
-      <w:pPr>
-        <w:spacing w:line="480" w:lineRule="auto"/>
-      </w:pPr>
-      <w:r>
-        <w:t>35.  NHS England. Avoidance of Doubt: Provision of Phased Treatments. London, England: NHS England; July 8, 2021. Accessed October 27, 2025. Available from: https://www.bsperio.org.uk/assets/downloads/B0615-Update-to-NHS_avoidance-of-doubt-provision-of-phased-treatments-July-2021.pdf</w:t>
-      </w:r>
-    </w:p>
-    <w:p>
-      <w:pPr>
-        <w:spacing w:line="480" w:lineRule="auto"/>
-      </w:pPr>
-      <w:r>
-        <w:t>36.  National Institute for Health and Care Excellence (NICE). Developing NICE Guidelines: The Manual. NICE Process and Methods [PMG20]. London, England: NICE; October 31, 2014.</w:t>
-      </w:r>
-    </w:p>
-    <w:p>
-      <w:pPr>
-        <w:spacing w:line="480" w:lineRule="auto"/>
-      </w:pPr>
-      <w:r>
-        <w:t xml:space="preserve">37.  </w:t>
-      </w:r>
-      <w:proofErr w:type="spellStart"/>
-      <w:r>
-        <w:t>Schwendicke</w:t>
-      </w:r>
-      <w:proofErr w:type="spellEnd"/>
-      <w:r>
-        <w:t xml:space="preserve"> F, Rossi JG, </w:t>
-      </w:r>
-      <w:proofErr w:type="spellStart"/>
-      <w:r>
-        <w:t>Göstemeyer</w:t>
-      </w:r>
-      <w:proofErr w:type="spellEnd"/>
-      <w:r>
-        <w:t xml:space="preserve"> G, et al. Cost-effectiveness of artificial intelligence for proximal caries detection. J Dent Res. 2021;100(4):369-376.</w:t>
-      </w:r>
-    </w:p>
-    <w:p>
-      <w:pPr>
-        <w:spacing w:line="480" w:lineRule="auto"/>
-      </w:pPr>
-      <w:r>
-        <w:lastRenderedPageBreak/>
+        <w:t>37.  Schwendicke F, Rossi JG, Göstemeyer G, et al. Cost-effectiveness of artificial intelligence for proximal caries detection. J Dent Res. 2021;100(4):369-376.</w:t>
+      </w:r>
+    </w:p>
+    <w:p>
+      <w:pPr>
+        <w:spacing w:line="480" w:lineRule="auto"/>
+      </w:pPr>
+      <w:r>
         <w:t>38.  HM Treasury. GDP Deflators at Market Prices, and Money GDP: March 2025 (Spring Statement &amp; Quarterly National Accounts) [Internet]. London, England: HM Treasury; March 2025. Accessed October 24, 2025. Available from: https://www.gov.uk/government/statistics/gdp-deflators-at-market-prices-and-money-gdp-march-2025-spring-statement-quarterly-national-accounts</w:t>
       </w:r>
     </w:p>
@@ -3498,49 +3378,7 @@
         <w:rPr>
           <w:lang w:val="de-DE"/>
         </w:rPr>
-        <w:t xml:space="preserve">40.  </w:t>
-      </w:r>
-      <w:proofErr w:type="spellStart"/>
-      <w:r>
-        <w:rPr>
-          <w:lang w:val="de-DE"/>
-        </w:rPr>
-        <w:t>Danese</w:t>
-      </w:r>
-      <w:proofErr w:type="spellEnd"/>
-      <w:r>
-        <w:rPr>
-          <w:lang w:val="de-DE"/>
-        </w:rPr>
-        <w:t xml:space="preserve"> MD, </w:t>
-      </w:r>
-      <w:proofErr w:type="spellStart"/>
-      <w:r>
-        <w:rPr>
-          <w:lang w:val="de-DE"/>
-        </w:rPr>
-        <w:t>Gleeson</w:t>
-      </w:r>
-      <w:proofErr w:type="spellEnd"/>
-      <w:r>
-        <w:rPr>
-          <w:lang w:val="de-DE"/>
-        </w:rPr>
-        <w:t xml:space="preserve"> M, </w:t>
-      </w:r>
-      <w:proofErr w:type="spellStart"/>
-      <w:r>
-        <w:rPr>
-          <w:lang w:val="de-DE"/>
-        </w:rPr>
-        <w:t>Kutikova</w:t>
-      </w:r>
-      <w:proofErr w:type="spellEnd"/>
-      <w:r>
-        <w:rPr>
-          <w:lang w:val="de-DE"/>
-        </w:rPr>
-        <w:t xml:space="preserve"> L, et al. </w:t>
+        <w:t xml:space="preserve">40.  Danese MD, Gleeson M, Kutikova L, et al. </w:t>
       </w:r>
       <w:r>
         <w:t>Estimating the economic burden of cardiovascular events in patients receiving lipid-modifying therapy in the UK. BMJ Open. 2016;6(8):e011805.</w:t>
@@ -3562,21 +3400,7 @@
         <w:rPr>
           <w:lang w:val="fr-FR"/>
         </w:rPr>
-        <w:t xml:space="preserve">42.  Morton JI, </w:t>
-      </w:r>
-      <w:proofErr w:type="spellStart"/>
-      <w:r>
-        <w:rPr>
-          <w:lang w:val="fr-FR"/>
-        </w:rPr>
-        <w:t>Marquina</w:t>
-      </w:r>
-      <w:proofErr w:type="spellEnd"/>
-      <w:r>
-        <w:rPr>
-          <w:lang w:val="fr-FR"/>
-        </w:rPr>
-        <w:t xml:space="preserve"> C, Lloyd M, et al. </w:t>
+        <w:t xml:space="preserve">42.  Morton JI, Marquina C, Lloyd M, et al. </w:t>
       </w:r>
       <w:r>
         <w:t>Lipid-lowering strategies for primary prevention of coronary heart disease in the UK: a cost-effectiveness analysis. Pharmacoeconomics. 2024;42(1):91-107.</w:t>
@@ -3587,64 +3411,27 @@
         <w:spacing w:line="480" w:lineRule="auto"/>
       </w:pPr>
       <w:r>
-        <w:t xml:space="preserve">43.  Xu XM, </w:t>
-      </w:r>
-      <w:proofErr w:type="spellStart"/>
-      <w:r>
-        <w:t>Vestesson</w:t>
-      </w:r>
-      <w:proofErr w:type="spellEnd"/>
-      <w:r>
-        <w:t xml:space="preserve"> E, Paley L, et al. The economic burden of stroke care in England, Wales and Northern Ireland: using a national stroke register to estimate and report patient-level health economic outcomes in stroke. </w:t>
-      </w:r>
-      <w:proofErr w:type="spellStart"/>
-      <w:r>
-        <w:t>Eur</w:t>
-      </w:r>
-      <w:proofErr w:type="spellEnd"/>
-      <w:r>
-        <w:t xml:space="preserve"> Stroke J. 2018;3(1):82-91. doi:10.1177/2396987317746516</w:t>
-      </w:r>
-    </w:p>
-    <w:p>
-      <w:pPr>
-        <w:spacing w:line="480" w:lineRule="auto"/>
-      </w:pPr>
+        <w:t xml:space="preserve">43.  Xu XM, Vestesson E, Paley L, et al. The economic burden of stroke care in England, Wales and Northern Ireland: using a national stroke register to estimate and report </w:t>
+      </w:r>
       <w:r>
         <w:lastRenderedPageBreak/>
-        <w:t xml:space="preserve">44.  Lomas J, Asaria M, </w:t>
-      </w:r>
-      <w:proofErr w:type="spellStart"/>
-      <w:r>
-        <w:t>Bojke</w:t>
-      </w:r>
-      <w:proofErr w:type="spellEnd"/>
-      <w:r>
-        <w:t xml:space="preserve"> L, Gale CP, Richardson G, Walker S. Which costs matter? Costs included in economic evaluation and their impact on decision uncertainty for stable coronary artery disease. Pharmacoeconomics Open. 2018;2(4):403-413.</w:t>
-      </w:r>
-    </w:p>
-    <w:p>
-      <w:pPr>
-        <w:spacing w:line="480" w:lineRule="auto"/>
-      </w:pPr>
-      <w:r>
-        <w:t xml:space="preserve">45.  </w:t>
-      </w:r>
-      <w:proofErr w:type="spellStart"/>
-      <w:r>
-        <w:t>Joundi</w:t>
-      </w:r>
-      <w:proofErr w:type="spellEnd"/>
-      <w:r>
-        <w:t xml:space="preserve"> RA, </w:t>
-      </w:r>
-      <w:proofErr w:type="spellStart"/>
-      <w:r>
-        <w:t>Adekanye</w:t>
-      </w:r>
-      <w:proofErr w:type="spellEnd"/>
-      <w:r>
-        <w:t xml:space="preserve"> J, Leung AA, et al. Health state utility values in people with stroke: a systematic review and meta-analysis. J Am Heart Assoc. 2022;11(13):e024296. doi:10.1161/JAHA.121.024296</w:t>
+        <w:t>patient-level health economic outcomes in stroke. Eur Stroke J. 2018;3(1):82-91. doi:10.1177/2396987317746516</w:t>
+      </w:r>
+    </w:p>
+    <w:p>
+      <w:pPr>
+        <w:spacing w:line="480" w:lineRule="auto"/>
+      </w:pPr>
+      <w:r>
+        <w:t>44.  Lomas J, Asaria M, Bojke L, Gale CP, Richardson G, Walker S. Which costs matter? Costs included in economic evaluation and their impact on decision uncertainty for stable coronary artery disease. Pharmacoeconomics Open. 2018;2(4):403-413.</w:t>
+      </w:r>
+    </w:p>
+    <w:p>
+      <w:pPr>
+        <w:spacing w:line="480" w:lineRule="auto"/>
+      </w:pPr>
+      <w:r>
+        <w:t>45.  Joundi RA, Adekanye J, Leung AA, et al. Health state utility values in people with stroke: a systematic review and meta-analysis. J Am Heart Assoc. 2022;11(13):e024296. doi:10.1161/JAHA.121.024296</w:t>
       </w:r>
     </w:p>
     <w:p>
@@ -3663,15 +3450,7 @@
         <w:t>47.</w:t>
       </w:r>
       <w:r>
-        <w:t xml:space="preserve"> </w:t>
-      </w:r>
-      <w:proofErr w:type="spellStart"/>
-      <w:r>
-        <w:t>Mihaylova</w:t>
-      </w:r>
-      <w:proofErr w:type="spellEnd"/>
-      <w:r>
-        <w:t xml:space="preserve"> B, Wu R, Zhou J, et al. Lifetime effects and cost-effectiveness of standard and higher-intensity statin therapy across population categories in the UK: a microsimulation modelling study. Lancet Reg Health Eur. 2024;40:100887.</w:t>
+        <w:t xml:space="preserve"> Mihaylova B, Wu R, Zhou J, et al. Lifetime effects and cost-effectiveness of standard and higher-intensity statin therapy across population categories in the UK: a microsimulation modelling study. Lancet Reg Health Eur. 2024;40:100887.</w:t>
       </w:r>
     </w:p>
     <w:p>
@@ -3685,23 +3464,7 @@
         <w:t>8</w:t>
       </w:r>
       <w:r>
-        <w:t xml:space="preserve">.  Thom HH, Hollingworth W, </w:t>
-      </w:r>
-      <w:proofErr w:type="spellStart"/>
-      <w:r>
-        <w:t>Sofat</w:t>
-      </w:r>
-      <w:proofErr w:type="spellEnd"/>
-      <w:r>
-        <w:t xml:space="preserve"> R, et al. Directly acting oral anticoagulants for the prevention of stroke in atrial fibrillation in England and Wales: cost-effectiveness model and value of information analysis. MDM Policy </w:t>
-      </w:r>
-      <w:proofErr w:type="spellStart"/>
-      <w:r>
-        <w:t>Pract</w:t>
-      </w:r>
-      <w:proofErr w:type="spellEnd"/>
-      <w:r>
-        <w:t>. 2019;4(2):2381468319866828.</w:t>
+        <w:t>.  Thom HH, Hollingworth W, Sofat R, et al. Directly acting oral anticoagulants for the prevention of stroke in atrial fibrillation in England and Wales: cost-effectiveness model and value of information analysis. MDM Policy Pract. 2019;4(2):2381468319866828.</w:t>
       </w:r>
     </w:p>
     <w:p>
@@ -3715,15 +3478,7 @@
         <w:t>9</w:t>
       </w:r>
       <w:r>
-        <w:t xml:space="preserve">. Ye Z, Cao Y, Miao C, et al. Periodontal therapy for primary or secondary prevention of cardiovascular disease in people with periodontitis. Cochrane Database </w:t>
-      </w:r>
-      <w:proofErr w:type="spellStart"/>
-      <w:r>
-        <w:t>Syst</w:t>
-      </w:r>
-      <w:proofErr w:type="spellEnd"/>
-      <w:r>
-        <w:t xml:space="preserve"> Rev. 2022;10:CD009197. doi:10.1002/14651858.CD009197.pub5.</w:t>
+        <w:t>. Ye Z, Cao Y, Miao C, et al. Periodontal therapy for primary or secondary prevention of cardiovascular disease in people with periodontitis. Cochrane Database Syst Rev. 2022;10:CD009197. doi:10.1002/14651858.CD009197.pub5.</w:t>
       </w:r>
     </w:p>
     <w:p>
@@ -3734,31 +3489,7 @@
         <w:t>50</w:t>
       </w:r>
       <w:r>
-        <w:t xml:space="preserve">. Orlandi M, Masi S, </w:t>
-      </w:r>
-      <w:proofErr w:type="spellStart"/>
-      <w:r>
-        <w:t>Lucenteforte</w:t>
-      </w:r>
-      <w:proofErr w:type="spellEnd"/>
-      <w:r>
-        <w:t xml:space="preserve"> E, et al. Periodontitis treatment and progression of carotid intima-media thickness: a randomised trial. </w:t>
-      </w:r>
-      <w:proofErr w:type="spellStart"/>
-      <w:r>
-        <w:t>Eur</w:t>
-      </w:r>
-      <w:proofErr w:type="spellEnd"/>
-      <w:r>
-        <w:t xml:space="preserve"> Heart J. 2025;ehaf555. doi:10.1093/</w:t>
-      </w:r>
-      <w:proofErr w:type="spellStart"/>
-      <w:r>
-        <w:t>eurheartj</w:t>
-      </w:r>
-      <w:proofErr w:type="spellEnd"/>
-      <w:r>
-        <w:t>/ehaf555.</w:t>
+        <w:t>. Orlandi M, Masi S, Lucenteforte E, et al. Periodontitis treatment and progression of carotid intima-media thickness: a randomised trial. Eur Heart J. 2025;ehaf555. doi:10.1093/eurheartj/ehaf555.</w:t>
       </w:r>
     </w:p>
     <w:p>
@@ -3773,15 +3504,7 @@
         <w:t>1</w:t>
       </w:r>
       <w:r>
-        <w:t xml:space="preserve">.  Rodrigues JV, Deroide MB, Sant’ana AP, de Molon RS, Theodoro LH. The role of non-surgical periodontal treatment in enhancing quality of life for hypertensive patients with periodontitis. Rev </w:t>
-      </w:r>
-      <w:proofErr w:type="spellStart"/>
-      <w:r>
-        <w:t>Odontol</w:t>
-      </w:r>
-      <w:proofErr w:type="spellEnd"/>
-      <w:r>
-        <w:t xml:space="preserve"> UNESP. 2024;53:e20240030.</w:t>
+        <w:t>.  Rodrigues JV, Deroide MB, Sant’ana AP, de Molon RS, Theodoro LH. The role of non-surgical periodontal treatment in enhancing quality of life for hypertensive patients with periodontitis. Rev Odontol UNESP. 2024;53:e20240030.</w:t>
       </w:r>
     </w:p>
     <w:p>
@@ -10498,6 +10221,7 @@
                 <w:sz w:val="20"/>
                 <w:szCs w:val="20"/>
               </w:rPr>
+              <w:lastRenderedPageBreak/>
               <w:t>Disutility of CHD event</w:t>
             </w:r>
           </w:p>
@@ -11943,7 +11667,6 @@
                 <w:b/>
                 <w:bCs/>
               </w:rPr>
-              <w:lastRenderedPageBreak/>
               <w:t>Post-CHD (Y1)</w:t>
             </w:r>
           </w:p>
@@ -12487,6 +12210,7 @@
                 <w:b/>
                 <w:bCs/>
               </w:rPr>
+              <w:lastRenderedPageBreak/>
               <w:t>Procedure</w:t>
             </w:r>
           </w:p>
@@ -13290,7 +13014,6 @@
           </w:tcPr>
           <w:p>
             <w:r>
-              <w:lastRenderedPageBreak/>
               <w:t>Post Stroke Y2</w:t>
             </w:r>
           </w:p>
@@ -13630,6 +13353,7 @@
           </w:tcPr>
           <w:p>
             <w:r>
+              <w:lastRenderedPageBreak/>
               <w:t>Stroke event (one-off)</w:t>
             </w:r>
           </w:p>
@@ -15326,7 +15050,6 @@
                 <w:sz w:val="20"/>
                 <w:szCs w:val="20"/>
               </w:rPr>
-              <w:lastRenderedPageBreak/>
               <w:t>Stroke Post Both Y2</w:t>
             </w:r>
           </w:p>
@@ -16277,6 +16000,7 @@
                 <w:sz w:val="20"/>
                 <w:szCs w:val="20"/>
               </w:rPr>
+              <w:lastRenderedPageBreak/>
               <w:t>Post CHD Y2</w:t>
             </w:r>
           </w:p>
@@ -18209,12 +17933,14 @@
               <w:rPr>
                 <w:sz w:val="20"/>
                 <w:szCs w:val="20"/>
-              </w:rPr>
-            </w:pPr>
-            <w:r>
-              <w:rPr>
-                <w:sz w:val="20"/>
-                <w:szCs w:val="20"/>
+                <w:lang w:val="it-IT"/>
+              </w:rPr>
+            </w:pPr>
+            <w:r>
+              <w:rPr>
+                <w:sz w:val="20"/>
+                <w:szCs w:val="20"/>
+                <w:lang w:val="it-IT"/>
               </w:rPr>
               <w:t>Per cycle non-periodontal cost</w:t>
             </w:r>
@@ -18349,15 +18075,7 @@
     </w:p>
     <w:p>
       <w:r>
-        <w:t xml:space="preserve">[1] </w:t>
-      </w:r>
-      <w:proofErr w:type="spellStart"/>
-      <w:r>
-        <w:t>Zemedikun</w:t>
-      </w:r>
-      <w:proofErr w:type="spellEnd"/>
-      <w:r>
-        <w:t xml:space="preserve"> DT, Chandan JS, Raindi D, et al. Burden of chronic diseases associated with periodontal diseases: a retrospective cohort study using UK primary care data. </w:t>
+        <w:t xml:space="preserve">[1] Zemedikun DT, Chandan JS, Raindi D, et al. Burden of chronic diseases associated with periodontal diseases: a retrospective cohort study using UK primary care data. </w:t>
       </w:r>
       <w:r>
         <w:rPr>
@@ -18372,16 +18090,7 @@
     </w:p>
     <w:p>
       <w:r>
-        <w:lastRenderedPageBreak/>
-        <w:t>[2] Seoane T, Bullon B, Fernandez-</w:t>
-      </w:r>
-      <w:proofErr w:type="spellStart"/>
-      <w:r>
-        <w:t>Riejos</w:t>
-      </w:r>
-      <w:proofErr w:type="spellEnd"/>
-      <w:r>
-        <w:t xml:space="preserve"> P, et al. Periodontitis and other risk factors related to myocardial infarction and its follow-up. </w:t>
+        <w:t xml:space="preserve">[2] Seoane T, Bullon B, Fernandez-Riejos P, et al. Periodontitis and other risk factors related to myocardial infarction and its follow-up. </w:t>
       </w:r>
       <w:r>
         <w:rPr>
@@ -18437,6 +18146,7 @@
     </w:p>
     <w:p>
       <w:r>
+        <w:lastRenderedPageBreak/>
         <w:t xml:space="preserve">[5] Allara E, Shi W, Bolton T, et al. Burden of cardiovascular diseases in England (2020–24): a national cohort using electronic health records data. </w:t>
       </w:r>
       <w:r>
@@ -18452,31 +18162,14 @@
     </w:p>
     <w:p>
       <w:r>
-        <w:t xml:space="preserve">[6] Danese MD, Pemberton-Ross P, Catterick D, Villa G. Estimation of the increased risk associated with recurrent events or </w:t>
-      </w:r>
-      <w:proofErr w:type="spellStart"/>
-      <w:r>
-        <w:t>polyvascular</w:t>
-      </w:r>
-      <w:proofErr w:type="spellEnd"/>
-      <w:r>
-        <w:t xml:space="preserve"> atherosclerotic cardiovascular disease in the United Kingdom. </w:t>
-      </w:r>
-      <w:proofErr w:type="spellStart"/>
+        <w:t xml:space="preserve">[6] Danese MD, Pemberton-Ross P, Catterick D, Villa G. Estimation of the increased risk associated with recurrent events or polyvascular atherosclerotic cardiovascular disease in the United Kingdom. </w:t>
+      </w:r>
       <w:r>
         <w:rPr>
           <w:i/>
           <w:iCs/>
         </w:rPr>
-        <w:t>Eur</w:t>
-      </w:r>
-      <w:proofErr w:type="spellEnd"/>
-      <w:r>
-        <w:rPr>
-          <w:i/>
-          <w:iCs/>
-        </w:rPr>
-        <w:t xml:space="preserve"> J Prev Cardiol</w:t>
+        <w:t>Eur J Prev Cardiol</w:t>
       </w:r>
       <w:r>
         <w:t>. 2021;28(3):335–343. doi:10.1177/2047487319899212.</w:t>
@@ -18499,47 +18192,22 @@
     </w:p>
     <w:p>
       <w:r>
-        <w:t xml:space="preserve">[8] Thom HH, Hollingworth W, </w:t>
-      </w:r>
-      <w:proofErr w:type="spellStart"/>
-      <w:r>
-        <w:t>Sofat</w:t>
-      </w:r>
-      <w:proofErr w:type="spellEnd"/>
-      <w:r>
-        <w:t xml:space="preserve"> R, et al. Directly acting oral anticoagulants for the prevention of stroke in atrial fibrillation in England and Wales: cost-effectiveness model and value of information analysis. </w:t>
+        <w:t xml:space="preserve">[8] Thom HH, Hollingworth W, Sofat R, et al. Directly acting oral anticoagulants for the prevention of stroke in atrial fibrillation in England and Wales: cost-effectiveness model and value of information analysis. </w:t>
       </w:r>
       <w:r>
         <w:rPr>
           <w:i/>
           <w:iCs/>
         </w:rPr>
-        <w:t xml:space="preserve">MDM Policy </w:t>
-      </w:r>
-      <w:proofErr w:type="spellStart"/>
-      <w:r>
-        <w:rPr>
-          <w:i/>
-          <w:iCs/>
-        </w:rPr>
-        <w:t>Pract</w:t>
-      </w:r>
-      <w:proofErr w:type="spellEnd"/>
+        <w:t>MDM Policy Pract</w:t>
+      </w:r>
       <w:r>
         <w:t>. 2019;4(2):2381468319866828. doi:10.1177/2381468319866828.</w:t>
       </w:r>
     </w:p>
     <w:p>
       <w:r>
-        <w:t xml:space="preserve">[9] Morton JI, Marquina C, Lloyd M, Watts GF, </w:t>
-      </w:r>
-      <w:proofErr w:type="spellStart"/>
-      <w:r>
-        <w:t>Zoungas</w:t>
-      </w:r>
-      <w:proofErr w:type="spellEnd"/>
-      <w:r>
-        <w:t xml:space="preserve"> S, Liew D, Ademi Z. Lipid-lowering strategies for primary prevention of coronary heart disease in the UK: a cost-effectiveness analysis. </w:t>
+        <w:t xml:space="preserve">[9] Morton JI, Marquina C, Lloyd M, Watts GF, Zoungas S, Liew D, Ademi Z. Lipid-lowering strategies for primary prevention of coronary heart disease in the UK: a cost-effectiveness analysis. </w:t>
       </w:r>
       <w:r>
         <w:rPr>
@@ -18554,15 +18222,7 @@
     </w:p>
     <w:p>
       <w:r>
-        <w:t xml:space="preserve">[10] Patel A, </w:t>
-      </w:r>
-      <w:proofErr w:type="spellStart"/>
-      <w:r>
-        <w:t>Berdunov</w:t>
-      </w:r>
-      <w:proofErr w:type="spellEnd"/>
-      <w:r>
-        <w:t xml:space="preserve"> V, Quayyum Z, King D, Knapp M, Wittenberg R. Estimated societal costs of stroke in the UK based on a discrete event simulation. </w:t>
+        <w:t xml:space="preserve">[10] Patel A, Berdunov V, Quayyum Z, King D, Knapp M, Wittenberg R. Estimated societal costs of stroke in the UK based on a discrete event simulation. </w:t>
       </w:r>
       <w:r>
         <w:rPr>
@@ -18577,15 +18237,7 @@
     </w:p>
     <w:p>
       <w:r>
-        <w:t xml:space="preserve">[11] Youman P, Wilson K, </w:t>
-      </w:r>
-      <w:proofErr w:type="spellStart"/>
-      <w:r>
-        <w:t>Harraf</w:t>
-      </w:r>
-      <w:proofErr w:type="spellEnd"/>
-      <w:r>
-        <w:t xml:space="preserve"> F, Kalra L. The economic burden of stroke in the United Kingdom. </w:t>
+        <w:t xml:space="preserve">[11] Youman P, Wilson K, Harraf F, Kalra L. The economic burden of stroke in the United Kingdom. </w:t>
       </w:r>
       <w:r>
         <w:rPr>
@@ -18600,7 +18252,6 @@
     </w:p>
     <w:p>
       <w:r>
-        <w:lastRenderedPageBreak/>
         <w:t>[12] National Health Service. 2020/21 National Cost Collection for the NHS. Available from: https://www.england.nhs.uk/costing-in-the-nhs/national-cost-collection/. Accessed December 1, 2025.</w:t>
       </w:r>
     </w:p>
@@ -18655,7 +18306,6 @@
         <w:docPartUnique/>
       </w:docPartObj>
     </w:sdtPr>
-    <w:sdtEndPr/>
     <w:sdtContent>
       <w:p>
         <w:pPr>
@@ -18892,11 +18542,126 @@
       </w:pPr>
     </w:lvl>
   </w:abstractNum>
+  <w:abstractNum w:abstractNumId="2" w15:restartNumberingAfterBreak="0">
+    <w:nsid w:val="66120F57"/>
+    <w:multiLevelType w:val="hybridMultilevel"/>
+    <w:tmpl w:val="F176FB80"/>
+    <w:lvl w:ilvl="0" w:tplc="5180FDEC">
+      <w:numFmt w:val="bullet"/>
+      <w:lvlText w:val="-"/>
+      <w:lvlJc w:val="left"/>
+      <w:pPr>
+        <w:ind w:left="720" w:hanging="360"/>
+      </w:pPr>
+      <w:rPr>
+        <w:rFonts w:ascii="Aptos" w:eastAsiaTheme="minorHAnsi" w:hAnsi="Aptos" w:cstheme="minorBidi" w:hint="default"/>
+      </w:rPr>
+    </w:lvl>
+    <w:lvl w:ilvl="1" w:tplc="08090003" w:tentative="1">
+      <w:start w:val="1"/>
+      <w:numFmt w:val="bullet"/>
+      <w:lvlText w:val="o"/>
+      <w:lvlJc w:val="left"/>
+      <w:pPr>
+        <w:ind w:left="1440" w:hanging="360"/>
+      </w:pPr>
+      <w:rPr>
+        <w:rFonts w:ascii="Courier New" w:hAnsi="Courier New" w:cs="Courier New" w:hint="default"/>
+      </w:rPr>
+    </w:lvl>
+    <w:lvl w:ilvl="2" w:tplc="08090005" w:tentative="1">
+      <w:start w:val="1"/>
+      <w:numFmt w:val="bullet"/>
+      <w:lvlText w:val=""/>
+      <w:lvlJc w:val="left"/>
+      <w:pPr>
+        <w:ind w:left="2160" w:hanging="360"/>
+      </w:pPr>
+      <w:rPr>
+        <w:rFonts w:ascii="Wingdings" w:hAnsi="Wingdings" w:hint="default"/>
+      </w:rPr>
+    </w:lvl>
+    <w:lvl w:ilvl="3" w:tplc="08090001" w:tentative="1">
+      <w:start w:val="1"/>
+      <w:numFmt w:val="bullet"/>
+      <w:lvlText w:val=""/>
+      <w:lvlJc w:val="left"/>
+      <w:pPr>
+        <w:ind w:left="2880" w:hanging="360"/>
+      </w:pPr>
+      <w:rPr>
+        <w:rFonts w:ascii="Symbol" w:hAnsi="Symbol" w:hint="default"/>
+      </w:rPr>
+    </w:lvl>
+    <w:lvl w:ilvl="4" w:tplc="08090003" w:tentative="1">
+      <w:start w:val="1"/>
+      <w:numFmt w:val="bullet"/>
+      <w:lvlText w:val="o"/>
+      <w:lvlJc w:val="left"/>
+      <w:pPr>
+        <w:ind w:left="3600" w:hanging="360"/>
+      </w:pPr>
+      <w:rPr>
+        <w:rFonts w:ascii="Courier New" w:hAnsi="Courier New" w:cs="Courier New" w:hint="default"/>
+      </w:rPr>
+    </w:lvl>
+    <w:lvl w:ilvl="5" w:tplc="08090005" w:tentative="1">
+      <w:start w:val="1"/>
+      <w:numFmt w:val="bullet"/>
+      <w:lvlText w:val=""/>
+      <w:lvlJc w:val="left"/>
+      <w:pPr>
+        <w:ind w:left="4320" w:hanging="360"/>
+      </w:pPr>
+      <w:rPr>
+        <w:rFonts w:ascii="Wingdings" w:hAnsi="Wingdings" w:hint="default"/>
+      </w:rPr>
+    </w:lvl>
+    <w:lvl w:ilvl="6" w:tplc="08090001" w:tentative="1">
+      <w:start w:val="1"/>
+      <w:numFmt w:val="bullet"/>
+      <w:lvlText w:val=""/>
+      <w:lvlJc w:val="left"/>
+      <w:pPr>
+        <w:ind w:left="5040" w:hanging="360"/>
+      </w:pPr>
+      <w:rPr>
+        <w:rFonts w:ascii="Symbol" w:hAnsi="Symbol" w:hint="default"/>
+      </w:rPr>
+    </w:lvl>
+    <w:lvl w:ilvl="7" w:tplc="08090003" w:tentative="1">
+      <w:start w:val="1"/>
+      <w:numFmt w:val="bullet"/>
+      <w:lvlText w:val="o"/>
+      <w:lvlJc w:val="left"/>
+      <w:pPr>
+        <w:ind w:left="5760" w:hanging="360"/>
+      </w:pPr>
+      <w:rPr>
+        <w:rFonts w:ascii="Courier New" w:hAnsi="Courier New" w:cs="Courier New" w:hint="default"/>
+      </w:rPr>
+    </w:lvl>
+    <w:lvl w:ilvl="8" w:tplc="08090005" w:tentative="1">
+      <w:start w:val="1"/>
+      <w:numFmt w:val="bullet"/>
+      <w:lvlText w:val=""/>
+      <w:lvlJc w:val="left"/>
+      <w:pPr>
+        <w:ind w:left="6480" w:hanging="360"/>
+      </w:pPr>
+      <w:rPr>
+        <w:rFonts w:ascii="Wingdings" w:hAnsi="Wingdings" w:hint="default"/>
+      </w:rPr>
+    </w:lvl>
+  </w:abstractNum>
   <w:num w:numId="1" w16cid:durableId="838664811">
     <w:abstractNumId w:val="0"/>
   </w:num>
   <w:num w:numId="2" w16cid:durableId="1593512024">
     <w:abstractNumId w:val="1"/>
+  </w:num>
+  <w:num w:numId="3" w16cid:durableId="1270351979">
+    <w:abstractNumId w:val="2"/>
   </w:num>
 </w:numbering>
 </file>

</xml_diff>